<commit_message>
updated final document (diagrams)
</commit_message>
<xml_diff>
--- a/Documentation/MCSPROJ/Requirements/MCSPROJ Final Document (new).docx
+++ b/Documentation/MCSPROJ/Requirements/MCSPROJ Final Document (new).docx
@@ -13,7 +13,7 @@
         </w:rPr>
       </w:pPr>
       <w:bookmarkStart w:id="0" w:name="_Toc468234321"/>
-      <w:bookmarkStart w:id="1" w:name="_Toc468480517"/>
+      <w:bookmarkStart w:id="1" w:name="_Toc468481186"/>
       <w:r>
         <w:rPr>
           <w:rFonts w:cs="Arial"/>
@@ -425,7 +425,7 @@
           <w:r>
             <w:fldChar w:fldCharType="separate"/>
           </w:r>
-          <w:hyperlink w:anchor="_Toc468480517" w:history="1">
+          <w:hyperlink w:anchor="_Toc468481186" w:history="1">
             <w:r>
               <w:rPr>
                 <w:rStyle w:val="Hyperlink"/>
@@ -453,7 +453,7 @@
                 <w:noProof/>
                 <w:webHidden/>
               </w:rPr>
-              <w:instrText xml:space="preserve"> PAGEREF _Toc468480517 \h </w:instrText>
+              <w:instrText xml:space="preserve"> PAGEREF _Toc468481186 \h </w:instrText>
             </w:r>
             <w:r>
               <w:rPr>
@@ -498,7 +498,7 @@
               <w:lang w:val="en-PH" w:eastAsia="en-PH"/>
             </w:rPr>
           </w:pPr>
-          <w:hyperlink w:anchor="_Toc468480518" w:history="1">
+          <w:hyperlink w:anchor="_Toc468481187" w:history="1">
             <w:r>
               <w:rPr>
                 <w:rStyle w:val="Hyperlink"/>
@@ -525,7 +525,7 @@
                 <w:noProof/>
                 <w:webHidden/>
               </w:rPr>
-              <w:instrText xml:space="preserve"> PAGEREF _Toc468480518 \h </w:instrText>
+              <w:instrText xml:space="preserve"> PAGEREF _Toc468481187 \h </w:instrText>
             </w:r>
             <w:r>
               <w:rPr>
@@ -570,7 +570,7 @@
               <w:lang w:val="en-PH" w:eastAsia="en-PH"/>
             </w:rPr>
           </w:pPr>
-          <w:hyperlink w:anchor="_Toc468480519" w:history="1">
+          <w:hyperlink w:anchor="_Toc468481188" w:history="1">
             <w:r>
               <w:rPr>
                 <w:rStyle w:val="Hyperlink"/>
@@ -597,7 +597,7 @@
                 <w:noProof/>
                 <w:webHidden/>
               </w:rPr>
-              <w:instrText xml:space="preserve"> PAGEREF _Toc468480519 \h </w:instrText>
+              <w:instrText xml:space="preserve"> PAGEREF _Toc468481188 \h </w:instrText>
             </w:r>
             <w:r>
               <w:rPr>
@@ -643,7 +643,7 @@
               <w:lang w:val="en-PH" w:eastAsia="en-PH"/>
             </w:rPr>
           </w:pPr>
-          <w:hyperlink w:anchor="_Toc468480520" w:history="1">
+          <w:hyperlink w:anchor="_Toc468481189" w:history="1">
             <w:r>
               <w:rPr>
                 <w:rStyle w:val="Hyperlink"/>
@@ -687,7 +687,7 @@
                 <w:noProof/>
                 <w:webHidden/>
               </w:rPr>
-              <w:instrText xml:space="preserve"> PAGEREF _Toc468480520 \h </w:instrText>
+              <w:instrText xml:space="preserve"> PAGEREF _Toc468481189 \h </w:instrText>
             </w:r>
             <w:r>
               <w:rPr>
@@ -733,7 +733,7 @@
               <w:lang w:val="en-PH" w:eastAsia="en-PH"/>
             </w:rPr>
           </w:pPr>
-          <w:hyperlink w:anchor="_Toc468480521" w:history="1">
+          <w:hyperlink w:anchor="_Toc468481190" w:history="1">
             <w:r>
               <w:rPr>
                 <w:rStyle w:val="Hyperlink"/>
@@ -781,7 +781,7 @@
                 <w:noProof/>
                 <w:webHidden/>
               </w:rPr>
-              <w:instrText xml:space="preserve"> PAGEREF _Toc468480521 \h </w:instrText>
+              <w:instrText xml:space="preserve"> PAGEREF _Toc468481190 \h </w:instrText>
             </w:r>
             <w:r>
               <w:rPr>
@@ -827,7 +827,7 @@
               <w:lang w:val="en-PH" w:eastAsia="en-PH"/>
             </w:rPr>
           </w:pPr>
-          <w:hyperlink w:anchor="_Toc468480522" w:history="1">
+          <w:hyperlink w:anchor="_Toc468481191" w:history="1">
             <w:r>
               <w:rPr>
                 <w:rStyle w:val="Hyperlink"/>
@@ -875,7 +875,7 @@
                 <w:noProof/>
                 <w:webHidden/>
               </w:rPr>
-              <w:instrText xml:space="preserve"> PAGEREF _Toc468480522 \h </w:instrText>
+              <w:instrText xml:space="preserve"> PAGEREF _Toc468481191 \h </w:instrText>
             </w:r>
             <w:r>
               <w:rPr>
@@ -921,7 +921,7 @@
               <w:lang w:val="en-PH" w:eastAsia="en-PH"/>
             </w:rPr>
           </w:pPr>
-          <w:hyperlink w:anchor="_Toc468480523" w:history="1">
+          <w:hyperlink w:anchor="_Toc468481192" w:history="1">
             <w:r>
               <w:rPr>
                 <w:rStyle w:val="Hyperlink"/>
@@ -969,7 +969,7 @@
                 <w:noProof/>
                 <w:webHidden/>
               </w:rPr>
-              <w:instrText xml:space="preserve"> PAGEREF _Toc468480523 \h </w:instrText>
+              <w:instrText xml:space="preserve"> PAGEREF _Toc468481192 \h </w:instrText>
             </w:r>
             <w:r>
               <w:rPr>
@@ -1015,7 +1015,7 @@
               <w:lang w:val="en-PH" w:eastAsia="en-PH"/>
             </w:rPr>
           </w:pPr>
-          <w:hyperlink w:anchor="_Toc468480524" w:history="1">
+          <w:hyperlink w:anchor="_Toc468481193" w:history="1">
             <w:r>
               <w:rPr>
                 <w:rStyle w:val="Hyperlink"/>
@@ -1063,7 +1063,7 @@
                 <w:noProof/>
                 <w:webHidden/>
               </w:rPr>
-              <w:instrText xml:space="preserve"> PAGEREF _Toc468480524 \h </w:instrText>
+              <w:instrText xml:space="preserve"> PAGEREF _Toc468481193 \h </w:instrText>
             </w:r>
             <w:r>
               <w:rPr>
@@ -1109,7 +1109,7 @@
               <w:lang w:val="en-PH" w:eastAsia="en-PH"/>
             </w:rPr>
           </w:pPr>
-          <w:hyperlink w:anchor="_Toc468480525" w:history="1">
+          <w:hyperlink w:anchor="_Toc468481194" w:history="1">
             <w:r>
               <w:rPr>
                 <w:rStyle w:val="Hyperlink"/>
@@ -1153,7 +1153,7 @@
                 <w:noProof/>
                 <w:webHidden/>
               </w:rPr>
-              <w:instrText xml:space="preserve"> PAGEREF _Toc468480525 \h </w:instrText>
+              <w:instrText xml:space="preserve"> PAGEREF _Toc468481194 \h </w:instrText>
             </w:r>
             <w:r>
               <w:rPr>
@@ -1199,7 +1199,7 @@
               <w:lang w:val="en-PH" w:eastAsia="en-PH"/>
             </w:rPr>
           </w:pPr>
-          <w:hyperlink w:anchor="_Toc468480526" w:history="1">
+          <w:hyperlink w:anchor="_Toc468481195" w:history="1">
             <w:r>
               <w:rPr>
                 <w:rStyle w:val="Hyperlink"/>
@@ -1243,7 +1243,7 @@
                 <w:noProof/>
                 <w:webHidden/>
               </w:rPr>
-              <w:instrText xml:space="preserve"> PAGEREF _Toc468480526 \h </w:instrText>
+              <w:instrText xml:space="preserve"> PAGEREF _Toc468481195 \h </w:instrText>
             </w:r>
             <w:r>
               <w:rPr>
@@ -1289,7 +1289,7 @@
               <w:lang w:val="en-PH" w:eastAsia="en-PH"/>
             </w:rPr>
           </w:pPr>
-          <w:hyperlink w:anchor="_Toc468480527" w:history="1">
+          <w:hyperlink w:anchor="_Toc468481196" w:history="1">
             <w:r>
               <w:rPr>
                 <w:rStyle w:val="Hyperlink"/>
@@ -1333,7 +1333,7 @@
                 <w:noProof/>
                 <w:webHidden/>
               </w:rPr>
-              <w:instrText xml:space="preserve"> PAGEREF _Toc468480527 \h </w:instrText>
+              <w:instrText xml:space="preserve"> PAGEREF _Toc468481196 \h </w:instrText>
             </w:r>
             <w:r>
               <w:rPr>
@@ -1379,7 +1379,7 @@
               <w:lang w:val="en-PH" w:eastAsia="en-PH"/>
             </w:rPr>
           </w:pPr>
-          <w:hyperlink w:anchor="_Toc468480528" w:history="1">
+          <w:hyperlink w:anchor="_Toc468481197" w:history="1">
             <w:r>
               <w:rPr>
                 <w:rStyle w:val="Hyperlink"/>
@@ -1427,7 +1427,7 @@
                 <w:noProof/>
                 <w:webHidden/>
               </w:rPr>
-              <w:instrText xml:space="preserve"> PAGEREF _Toc468480528 \h </w:instrText>
+              <w:instrText xml:space="preserve"> PAGEREF _Toc468481197 \h </w:instrText>
             </w:r>
             <w:r>
               <w:rPr>
@@ -1473,7 +1473,7 @@
               <w:lang w:val="en-PH" w:eastAsia="en-PH"/>
             </w:rPr>
           </w:pPr>
-          <w:hyperlink w:anchor="_Toc468480529" w:history="1">
+          <w:hyperlink w:anchor="_Toc468481198" w:history="1">
             <w:r>
               <w:rPr>
                 <w:rStyle w:val="Hyperlink"/>
@@ -1521,7 +1521,7 @@
                 <w:noProof/>
                 <w:webHidden/>
               </w:rPr>
-              <w:instrText xml:space="preserve"> PAGEREF _Toc468480529 \h </w:instrText>
+              <w:instrText xml:space="preserve"> PAGEREF _Toc468481198 \h </w:instrText>
             </w:r>
             <w:r>
               <w:rPr>
@@ -1567,7 +1567,7 @@
               <w:lang w:val="en-PH" w:eastAsia="en-PH"/>
             </w:rPr>
           </w:pPr>
-          <w:hyperlink w:anchor="_Toc468480530" w:history="1">
+          <w:hyperlink w:anchor="_Toc468481199" w:history="1">
             <w:r>
               <w:rPr>
                 <w:rStyle w:val="Hyperlink"/>
@@ -1615,7 +1615,7 @@
                 <w:noProof/>
                 <w:webHidden/>
               </w:rPr>
-              <w:instrText xml:space="preserve"> PAGEREF _Toc468480530 \h </w:instrText>
+              <w:instrText xml:space="preserve"> PAGEREF _Toc468481199 \h </w:instrText>
             </w:r>
             <w:r>
               <w:rPr>
@@ -1661,7 +1661,7 @@
               <w:lang w:val="en-PH" w:eastAsia="en-PH"/>
             </w:rPr>
           </w:pPr>
-          <w:hyperlink w:anchor="_Toc468480531" w:history="1">
+          <w:hyperlink w:anchor="_Toc468481200" w:history="1">
             <w:r>
               <w:rPr>
                 <w:rStyle w:val="Hyperlink"/>
@@ -1709,7 +1709,7 @@
                 <w:noProof/>
                 <w:webHidden/>
               </w:rPr>
-              <w:instrText xml:space="preserve"> PAGEREF _Toc468480531 \h </w:instrText>
+              <w:instrText xml:space="preserve"> PAGEREF _Toc468481200 \h </w:instrText>
             </w:r>
             <w:r>
               <w:rPr>
@@ -1755,7 +1755,7 @@
               <w:lang w:val="en-PH" w:eastAsia="en-PH"/>
             </w:rPr>
           </w:pPr>
-          <w:hyperlink w:anchor="_Toc468480532" w:history="1">
+          <w:hyperlink w:anchor="_Toc468481201" w:history="1">
             <w:r>
               <w:rPr>
                 <w:rStyle w:val="Hyperlink"/>
@@ -1803,7 +1803,7 @@
                 <w:noProof/>
                 <w:webHidden/>
               </w:rPr>
-              <w:instrText xml:space="preserve"> PAGEREF _Toc468480532 \h </w:instrText>
+              <w:instrText xml:space="preserve"> PAGEREF _Toc468481201 \h </w:instrText>
             </w:r>
             <w:r>
               <w:rPr>
@@ -1849,7 +1849,7 @@
               <w:lang w:val="en-PH" w:eastAsia="en-PH"/>
             </w:rPr>
           </w:pPr>
-          <w:hyperlink w:anchor="_Toc468480533" w:history="1">
+          <w:hyperlink w:anchor="_Toc468481202" w:history="1">
             <w:r>
               <w:rPr>
                 <w:rStyle w:val="Hyperlink"/>
@@ -1897,7 +1897,7 @@
                 <w:noProof/>
                 <w:webHidden/>
               </w:rPr>
-              <w:instrText xml:space="preserve"> PAGEREF _Toc468480533 \h </w:instrText>
+              <w:instrText xml:space="preserve"> PAGEREF _Toc468481202 \h </w:instrText>
             </w:r>
             <w:r>
               <w:rPr>
@@ -1943,7 +1943,7 @@
               <w:lang w:val="en-PH" w:eastAsia="en-PH"/>
             </w:rPr>
           </w:pPr>
-          <w:hyperlink w:anchor="_Toc468480534" w:history="1">
+          <w:hyperlink w:anchor="_Toc468481203" w:history="1">
             <w:r>
               <w:rPr>
                 <w:rStyle w:val="Hyperlink"/>
@@ -1991,7 +1991,7 @@
                 <w:noProof/>
                 <w:webHidden/>
               </w:rPr>
-              <w:instrText xml:space="preserve"> PAGEREF _Toc468480534 \h </w:instrText>
+              <w:instrText xml:space="preserve"> PAGEREF _Toc468481203 \h </w:instrText>
             </w:r>
             <w:r>
               <w:rPr>
@@ -2037,7 +2037,7 @@
               <w:lang w:val="en-PH" w:eastAsia="en-PH"/>
             </w:rPr>
           </w:pPr>
-          <w:hyperlink w:anchor="_Toc468480535" w:history="1">
+          <w:hyperlink w:anchor="_Toc468481204" w:history="1">
             <w:r>
               <w:rPr>
                 <w:rStyle w:val="Hyperlink"/>
@@ -2085,7 +2085,7 @@
                 <w:noProof/>
                 <w:webHidden/>
               </w:rPr>
-              <w:instrText xml:space="preserve"> PAGEREF _Toc468480535 \h </w:instrText>
+              <w:instrText xml:space="preserve"> PAGEREF _Toc468481204 \h </w:instrText>
             </w:r>
             <w:r>
               <w:rPr>
@@ -2131,7 +2131,7 @@
               <w:lang w:val="en-PH" w:eastAsia="en-PH"/>
             </w:rPr>
           </w:pPr>
-          <w:hyperlink w:anchor="_Toc468480536" w:history="1">
+          <w:hyperlink w:anchor="_Toc468481205" w:history="1">
             <w:r>
               <w:rPr>
                 <w:rStyle w:val="Hyperlink"/>
@@ -2179,7 +2179,7 @@
                 <w:noProof/>
                 <w:webHidden/>
               </w:rPr>
-              <w:instrText xml:space="preserve"> PAGEREF _Toc468480536 \h </w:instrText>
+              <w:instrText xml:space="preserve"> PAGEREF _Toc468481205 \h </w:instrText>
             </w:r>
             <w:r>
               <w:rPr>
@@ -2225,7 +2225,7 @@
               <w:lang w:val="en-PH" w:eastAsia="en-PH"/>
             </w:rPr>
           </w:pPr>
-          <w:hyperlink w:anchor="_Toc468480537" w:history="1">
+          <w:hyperlink w:anchor="_Toc468481206" w:history="1">
             <w:r>
               <w:rPr>
                 <w:rStyle w:val="Hyperlink"/>
@@ -2273,7 +2273,7 @@
                 <w:noProof/>
                 <w:webHidden/>
               </w:rPr>
-              <w:instrText xml:space="preserve"> PAGEREF _Toc468480537 \h </w:instrText>
+              <w:instrText xml:space="preserve"> PAGEREF _Toc468481206 \h </w:instrText>
             </w:r>
             <w:r>
               <w:rPr>
@@ -2319,7 +2319,7 @@
               <w:lang w:val="en-PH" w:eastAsia="en-PH"/>
             </w:rPr>
           </w:pPr>
-          <w:hyperlink w:anchor="_Toc468480538" w:history="1">
+          <w:hyperlink w:anchor="_Toc468481207" w:history="1">
             <w:r>
               <w:rPr>
                 <w:rStyle w:val="Hyperlink"/>
@@ -2367,7 +2367,7 @@
                 <w:noProof/>
                 <w:webHidden/>
               </w:rPr>
-              <w:instrText xml:space="preserve"> PAGEREF _Toc468480538 \h </w:instrText>
+              <w:instrText xml:space="preserve"> PAGEREF _Toc468481207 \h </w:instrText>
             </w:r>
             <w:r>
               <w:rPr>
@@ -2413,7 +2413,7 @@
               <w:lang w:val="en-PH" w:eastAsia="en-PH"/>
             </w:rPr>
           </w:pPr>
-          <w:hyperlink w:anchor="_Toc468480539" w:history="1">
+          <w:hyperlink w:anchor="_Toc468481208" w:history="1">
             <w:r>
               <w:rPr>
                 <w:rStyle w:val="Hyperlink"/>
@@ -2461,7 +2461,7 @@
                 <w:noProof/>
                 <w:webHidden/>
               </w:rPr>
-              <w:instrText xml:space="preserve"> PAGEREF _Toc468480539 \h </w:instrText>
+              <w:instrText xml:space="preserve"> PAGEREF _Toc468481208 \h </w:instrText>
             </w:r>
             <w:r>
               <w:rPr>
@@ -2507,7 +2507,7 @@
               <w:lang w:val="en-PH" w:eastAsia="en-PH"/>
             </w:rPr>
           </w:pPr>
-          <w:hyperlink w:anchor="_Toc468480540" w:history="1">
+          <w:hyperlink w:anchor="_Toc468481209" w:history="1">
             <w:r>
               <w:rPr>
                 <w:rStyle w:val="Hyperlink"/>
@@ -2555,7 +2555,7 @@
                 <w:noProof/>
                 <w:webHidden/>
               </w:rPr>
-              <w:instrText xml:space="preserve"> PAGEREF _Toc468480540 \h </w:instrText>
+              <w:instrText xml:space="preserve"> PAGEREF _Toc468481209 \h </w:instrText>
             </w:r>
             <w:r>
               <w:rPr>
@@ -2601,7 +2601,7 @@
               <w:lang w:val="en-PH" w:eastAsia="en-PH"/>
             </w:rPr>
           </w:pPr>
-          <w:hyperlink w:anchor="_Toc468480541" w:history="1">
+          <w:hyperlink w:anchor="_Toc468481210" w:history="1">
             <w:r>
               <w:rPr>
                 <w:rStyle w:val="Hyperlink"/>
@@ -2649,7 +2649,7 @@
                 <w:noProof/>
                 <w:webHidden/>
               </w:rPr>
-              <w:instrText xml:space="preserve"> PAGEREF _Toc468480541 \h </w:instrText>
+              <w:instrText xml:space="preserve"> PAGEREF _Toc468481210 \h </w:instrText>
             </w:r>
             <w:r>
               <w:rPr>
@@ -2695,7 +2695,7 @@
               <w:lang w:val="en-PH" w:eastAsia="en-PH"/>
             </w:rPr>
           </w:pPr>
-          <w:hyperlink w:anchor="_Toc468480542" w:history="1">
+          <w:hyperlink w:anchor="_Toc468481211" w:history="1">
             <w:r>
               <w:rPr>
                 <w:rStyle w:val="Hyperlink"/>
@@ -2743,7 +2743,7 @@
                 <w:noProof/>
                 <w:webHidden/>
               </w:rPr>
-              <w:instrText xml:space="preserve"> PAGEREF _Toc468480542 \h </w:instrText>
+              <w:instrText xml:space="preserve"> PAGEREF _Toc468481211 \h </w:instrText>
             </w:r>
             <w:r>
               <w:rPr>
@@ -2789,7 +2789,7 @@
               <w:lang w:val="en-PH" w:eastAsia="en-PH"/>
             </w:rPr>
           </w:pPr>
-          <w:hyperlink w:anchor="_Toc468480543" w:history="1">
+          <w:hyperlink w:anchor="_Toc468481212" w:history="1">
             <w:r>
               <w:rPr>
                 <w:rStyle w:val="Hyperlink"/>
@@ -2833,7 +2833,7 @@
                 <w:noProof/>
                 <w:webHidden/>
               </w:rPr>
-              <w:instrText xml:space="preserve"> PAGEREF _Toc468480543 \h </w:instrText>
+              <w:instrText xml:space="preserve"> PAGEREF _Toc468481212 \h </w:instrText>
             </w:r>
             <w:r>
               <w:rPr>
@@ -2879,7 +2879,7 @@
               <w:lang w:val="en-PH" w:eastAsia="en-PH"/>
             </w:rPr>
           </w:pPr>
-          <w:hyperlink w:anchor="_Toc468480544" w:history="1">
+          <w:hyperlink w:anchor="_Toc468481213" w:history="1">
             <w:r>
               <w:rPr>
                 <w:rStyle w:val="Hyperlink"/>
@@ -2923,7 +2923,7 @@
                 <w:noProof/>
                 <w:webHidden/>
               </w:rPr>
-              <w:instrText xml:space="preserve"> PAGEREF _Toc468480544 \h </w:instrText>
+              <w:instrText xml:space="preserve"> PAGEREF _Toc468481213 \h </w:instrText>
             </w:r>
             <w:r>
               <w:rPr>
@@ -2969,7 +2969,7 @@
               <w:lang w:val="en-PH" w:eastAsia="en-PH"/>
             </w:rPr>
           </w:pPr>
-          <w:hyperlink w:anchor="_Toc468480545" w:history="1">
+          <w:hyperlink w:anchor="_Toc468481214" w:history="1">
             <w:r>
               <w:rPr>
                 <w:rStyle w:val="Hyperlink"/>
@@ -3017,7 +3017,7 @@
                 <w:noProof/>
                 <w:webHidden/>
               </w:rPr>
-              <w:instrText xml:space="preserve"> PAGEREF _Toc468480545 \h </w:instrText>
+              <w:instrText xml:space="preserve"> PAGEREF _Toc468481214 \h </w:instrText>
             </w:r>
             <w:r>
               <w:rPr>
@@ -3063,7 +3063,7 @@
               <w:lang w:val="en-PH" w:eastAsia="en-PH"/>
             </w:rPr>
           </w:pPr>
-          <w:hyperlink w:anchor="_Toc468480546" w:history="1">
+          <w:hyperlink w:anchor="_Toc468481215" w:history="1">
             <w:r>
               <w:rPr>
                 <w:rStyle w:val="Hyperlink"/>
@@ -3111,7 +3111,7 @@
                 <w:noProof/>
                 <w:webHidden/>
               </w:rPr>
-              <w:instrText xml:space="preserve"> PAGEREF _Toc468480546 \h </w:instrText>
+              <w:instrText xml:space="preserve"> PAGEREF _Toc468481215 \h </w:instrText>
             </w:r>
             <w:r>
               <w:rPr>
@@ -3157,7 +3157,7 @@
               <w:lang w:val="en-PH" w:eastAsia="en-PH"/>
             </w:rPr>
           </w:pPr>
-          <w:hyperlink w:anchor="_Toc468480547" w:history="1">
+          <w:hyperlink w:anchor="_Toc468481216" w:history="1">
             <w:r>
               <w:rPr>
                 <w:rStyle w:val="Hyperlink"/>
@@ -3205,7 +3205,7 @@
                 <w:noProof/>
                 <w:webHidden/>
               </w:rPr>
-              <w:instrText xml:space="preserve"> PAGEREF _Toc468480547 \h </w:instrText>
+              <w:instrText xml:space="preserve"> PAGEREF _Toc468481216 \h </w:instrText>
             </w:r>
             <w:r>
               <w:rPr>
@@ -3251,7 +3251,7 @@
               <w:lang w:val="en-PH" w:eastAsia="en-PH"/>
             </w:rPr>
           </w:pPr>
-          <w:hyperlink w:anchor="_Toc468480548" w:history="1">
+          <w:hyperlink w:anchor="_Toc468481217" w:history="1">
             <w:r>
               <w:rPr>
                 <w:rStyle w:val="Hyperlink"/>
@@ -3299,7 +3299,7 @@
                 <w:noProof/>
                 <w:webHidden/>
               </w:rPr>
-              <w:instrText xml:space="preserve"> PAGEREF _Toc468480548 \h </w:instrText>
+              <w:instrText xml:space="preserve"> PAGEREF _Toc468481217 \h </w:instrText>
             </w:r>
             <w:r>
               <w:rPr>
@@ -3345,7 +3345,7 @@
               <w:lang w:val="en-PH" w:eastAsia="en-PH"/>
             </w:rPr>
           </w:pPr>
-          <w:hyperlink w:anchor="_Toc468480549" w:history="1">
+          <w:hyperlink w:anchor="_Toc468481218" w:history="1">
             <w:r>
               <w:rPr>
                 <w:rStyle w:val="Hyperlink"/>
@@ -3393,7 +3393,7 @@
                 <w:noProof/>
                 <w:webHidden/>
               </w:rPr>
-              <w:instrText xml:space="preserve"> PAGEREF _Toc468480549 \h </w:instrText>
+              <w:instrText xml:space="preserve"> PAGEREF _Toc468481218 \h </w:instrText>
             </w:r>
             <w:r>
               <w:rPr>
@@ -3439,7 +3439,7 @@
               <w:lang w:val="en-PH" w:eastAsia="en-PH"/>
             </w:rPr>
           </w:pPr>
-          <w:hyperlink w:anchor="_Toc468480550" w:history="1">
+          <w:hyperlink w:anchor="_Toc468481219" w:history="1">
             <w:r>
               <w:rPr>
                 <w:rStyle w:val="Hyperlink"/>
@@ -3487,7 +3487,7 @@
                 <w:noProof/>
                 <w:webHidden/>
               </w:rPr>
-              <w:instrText xml:space="preserve"> PAGEREF _Toc468480550 \h </w:instrText>
+              <w:instrText xml:space="preserve"> PAGEREF _Toc468481219 \h </w:instrText>
             </w:r>
             <w:r>
               <w:rPr>
@@ -3533,7 +3533,7 @@
               <w:lang w:val="en-PH" w:eastAsia="en-PH"/>
             </w:rPr>
           </w:pPr>
-          <w:hyperlink w:anchor="_Toc468480551" w:history="1">
+          <w:hyperlink w:anchor="_Toc468481220" w:history="1">
             <w:r>
               <w:rPr>
                 <w:rStyle w:val="Hyperlink"/>
@@ -3581,7 +3581,7 @@
                 <w:noProof/>
                 <w:webHidden/>
               </w:rPr>
-              <w:instrText xml:space="preserve"> PAGEREF _Toc468480551 \h </w:instrText>
+              <w:instrText xml:space="preserve"> PAGEREF _Toc468481220 \h </w:instrText>
             </w:r>
             <w:r>
               <w:rPr>
@@ -3627,7 +3627,7 @@
               <w:lang w:val="en-PH" w:eastAsia="en-PH"/>
             </w:rPr>
           </w:pPr>
-          <w:hyperlink w:anchor="_Toc468480552" w:history="1">
+          <w:hyperlink w:anchor="_Toc468481221" w:history="1">
             <w:r>
               <w:rPr>
                 <w:rStyle w:val="Hyperlink"/>
@@ -3675,7 +3675,7 @@
                 <w:noProof/>
                 <w:webHidden/>
               </w:rPr>
-              <w:instrText xml:space="preserve"> PAGEREF _Toc468480552 \h </w:instrText>
+              <w:instrText xml:space="preserve"> PAGEREF _Toc468481221 \h </w:instrText>
             </w:r>
             <w:r>
               <w:rPr>
@@ -3721,7 +3721,7 @@
               <w:lang w:val="en-PH" w:eastAsia="en-PH"/>
             </w:rPr>
           </w:pPr>
-          <w:hyperlink w:anchor="_Toc468480553" w:history="1">
+          <w:hyperlink w:anchor="_Toc468481222" w:history="1">
             <w:r>
               <w:rPr>
                 <w:rStyle w:val="Hyperlink"/>
@@ -3769,7 +3769,7 @@
                 <w:noProof/>
                 <w:webHidden/>
               </w:rPr>
-              <w:instrText xml:space="preserve"> PAGEREF _Toc468480553 \h </w:instrText>
+              <w:instrText xml:space="preserve"> PAGEREF _Toc468481222 \h </w:instrText>
             </w:r>
             <w:r>
               <w:rPr>
@@ -3815,7 +3815,7 @@
               <w:lang w:val="en-PH" w:eastAsia="en-PH"/>
             </w:rPr>
           </w:pPr>
-          <w:hyperlink w:anchor="_Toc468480554" w:history="1">
+          <w:hyperlink w:anchor="_Toc468481223" w:history="1">
             <w:r>
               <w:rPr>
                 <w:rStyle w:val="Hyperlink"/>
@@ -3863,7 +3863,7 @@
                 <w:noProof/>
                 <w:webHidden/>
               </w:rPr>
-              <w:instrText xml:space="preserve"> PAGEREF _Toc468480554 \h </w:instrText>
+              <w:instrText xml:space="preserve"> PAGEREF _Toc468481223 \h </w:instrText>
             </w:r>
             <w:r>
               <w:rPr>
@@ -3909,7 +3909,7 @@
               <w:lang w:val="en-PH" w:eastAsia="en-PH"/>
             </w:rPr>
           </w:pPr>
-          <w:hyperlink w:anchor="_Toc468480555" w:history="1">
+          <w:hyperlink w:anchor="_Toc468481224" w:history="1">
             <w:r>
               <w:rPr>
                 <w:rStyle w:val="Hyperlink"/>
@@ -3957,7 +3957,7 @@
                 <w:noProof/>
                 <w:webHidden/>
               </w:rPr>
-              <w:instrText xml:space="preserve"> PAGEREF _Toc468480555 \h </w:instrText>
+              <w:instrText xml:space="preserve"> PAGEREF _Toc468481224 \h </w:instrText>
             </w:r>
             <w:r>
               <w:rPr>
@@ -4003,7 +4003,7 @@
               <w:lang w:val="en-PH" w:eastAsia="en-PH"/>
             </w:rPr>
           </w:pPr>
-          <w:hyperlink w:anchor="_Toc468480556" w:history="1">
+          <w:hyperlink w:anchor="_Toc468481225" w:history="1">
             <w:r>
               <w:rPr>
                 <w:rStyle w:val="Hyperlink"/>
@@ -4051,7 +4051,7 @@
                 <w:noProof/>
                 <w:webHidden/>
               </w:rPr>
-              <w:instrText xml:space="preserve"> PAGEREF _Toc468480556 \h </w:instrText>
+              <w:instrText xml:space="preserve"> PAGEREF _Toc468481225 \h </w:instrText>
             </w:r>
             <w:r>
               <w:rPr>
@@ -4097,7 +4097,7 @@
               <w:lang w:val="en-PH" w:eastAsia="en-PH"/>
             </w:rPr>
           </w:pPr>
-          <w:hyperlink w:anchor="_Toc468480557" w:history="1">
+          <w:hyperlink w:anchor="_Toc468481226" w:history="1">
             <w:r>
               <w:rPr>
                 <w:rStyle w:val="Hyperlink"/>
@@ -4145,7 +4145,7 @@
                 <w:noProof/>
                 <w:webHidden/>
               </w:rPr>
-              <w:instrText xml:space="preserve"> PAGEREF _Toc468480557 \h </w:instrText>
+              <w:instrText xml:space="preserve"> PAGEREF _Toc468481226 \h </w:instrText>
             </w:r>
             <w:r>
               <w:rPr>
@@ -4190,7 +4190,7 @@
               <w:lang w:val="en-PH" w:eastAsia="en-PH"/>
             </w:rPr>
           </w:pPr>
-          <w:hyperlink w:anchor="_Toc468480558" w:history="1">
+          <w:hyperlink w:anchor="_Toc468481227" w:history="1">
             <w:r>
               <w:rPr>
                 <w:noProof/>
@@ -4210,7 +4210,7 @@
                 <w:noProof/>
                 <w:webHidden/>
               </w:rPr>
-              <w:instrText xml:space="preserve"> PAGEREF _Toc468480558 \h </w:instrText>
+              <w:instrText xml:space="preserve"> PAGEREF _Toc468481227 \h </w:instrText>
             </w:r>
             <w:r>
               <w:rPr>
@@ -4256,7 +4256,7 @@
               <w:lang w:val="en-PH" w:eastAsia="en-PH"/>
             </w:rPr>
           </w:pPr>
-          <w:hyperlink w:anchor="_Toc468480559" w:history="1">
+          <w:hyperlink w:anchor="_Toc468481228" w:history="1">
             <w:r>
               <w:rPr>
                 <w:rStyle w:val="Hyperlink"/>
@@ -4304,7 +4304,7 @@
                 <w:noProof/>
                 <w:webHidden/>
               </w:rPr>
-              <w:instrText xml:space="preserve"> PAGEREF _Toc468480559 \h </w:instrText>
+              <w:instrText xml:space="preserve"> PAGEREF _Toc468481228 \h </w:instrText>
             </w:r>
             <w:r>
               <w:rPr>
@@ -4350,7 +4350,7 @@
               <w:lang w:val="en-PH" w:eastAsia="en-PH"/>
             </w:rPr>
           </w:pPr>
-          <w:hyperlink w:anchor="_Toc468480560" w:history="1">
+          <w:hyperlink w:anchor="_Toc468481229" w:history="1">
             <w:r>
               <w:rPr>
                 <w:rStyle w:val="Hyperlink"/>
@@ -4398,7 +4398,7 @@
                 <w:noProof/>
                 <w:webHidden/>
               </w:rPr>
-              <w:instrText xml:space="preserve"> PAGEREF _Toc468480560 \h </w:instrText>
+              <w:instrText xml:space="preserve"> PAGEREF _Toc468481229 \h </w:instrText>
             </w:r>
             <w:r>
               <w:rPr>
@@ -4444,7 +4444,7 @@
               <w:lang w:val="en-PH" w:eastAsia="en-PH"/>
             </w:rPr>
           </w:pPr>
-          <w:hyperlink w:anchor="_Toc468480561" w:history="1">
+          <w:hyperlink w:anchor="_Toc468481230" w:history="1">
             <w:r>
               <w:rPr>
                 <w:rStyle w:val="Hyperlink"/>
@@ -4492,7 +4492,7 @@
                 <w:noProof/>
                 <w:webHidden/>
               </w:rPr>
-              <w:instrText xml:space="preserve"> PAGEREF _Toc468480561 \h </w:instrText>
+              <w:instrText xml:space="preserve"> PAGEREF _Toc468481230 \h </w:instrText>
             </w:r>
             <w:r>
               <w:rPr>
@@ -4538,7 +4538,7 @@
               <w:lang w:val="en-PH" w:eastAsia="en-PH"/>
             </w:rPr>
           </w:pPr>
-          <w:hyperlink w:anchor="_Toc468480562" w:history="1">
+          <w:hyperlink w:anchor="_Toc468481231" w:history="1">
             <w:r>
               <w:rPr>
                 <w:rStyle w:val="Hyperlink"/>
@@ -4586,7 +4586,7 @@
                 <w:noProof/>
                 <w:webHidden/>
               </w:rPr>
-              <w:instrText xml:space="preserve"> PAGEREF _Toc468480562 \h </w:instrText>
+              <w:instrText xml:space="preserve"> PAGEREF _Toc468481231 \h </w:instrText>
             </w:r>
             <w:r>
               <w:rPr>
@@ -4632,7 +4632,7 @@
               <w:lang w:val="en-PH" w:eastAsia="en-PH"/>
             </w:rPr>
           </w:pPr>
-          <w:hyperlink w:anchor="_Toc468480563" w:history="1">
+          <w:hyperlink w:anchor="_Toc468481232" w:history="1">
             <w:r>
               <w:rPr>
                 <w:rStyle w:val="Hyperlink"/>
@@ -4680,7 +4680,7 @@
                 <w:noProof/>
                 <w:webHidden/>
               </w:rPr>
-              <w:instrText xml:space="preserve"> PAGEREF _Toc468480563 \h </w:instrText>
+              <w:instrText xml:space="preserve"> PAGEREF _Toc468481232 \h </w:instrText>
             </w:r>
             <w:r>
               <w:rPr>
@@ -4726,7 +4726,7 @@
               <w:lang w:val="en-PH" w:eastAsia="en-PH"/>
             </w:rPr>
           </w:pPr>
-          <w:hyperlink w:anchor="_Toc468480564" w:history="1">
+          <w:hyperlink w:anchor="_Toc468481233" w:history="1">
             <w:r>
               <w:rPr>
                 <w:rStyle w:val="Hyperlink"/>
@@ -4774,7 +4774,7 @@
                 <w:noProof/>
                 <w:webHidden/>
               </w:rPr>
-              <w:instrText xml:space="preserve"> PAGEREF _Toc468480564 \h </w:instrText>
+              <w:instrText xml:space="preserve"> PAGEREF _Toc468481233 \h </w:instrText>
             </w:r>
             <w:r>
               <w:rPr>
@@ -4820,7 +4820,7 @@
               <w:lang w:val="en-PH" w:eastAsia="en-PH"/>
             </w:rPr>
           </w:pPr>
-          <w:hyperlink w:anchor="_Toc468480565" w:history="1">
+          <w:hyperlink w:anchor="_Toc468481234" w:history="1">
             <w:r>
               <w:rPr>
                 <w:rStyle w:val="Hyperlink"/>
@@ -4868,7 +4868,7 @@
                 <w:noProof/>
                 <w:webHidden/>
               </w:rPr>
-              <w:instrText xml:space="preserve"> PAGEREF _Toc468480565 \h </w:instrText>
+              <w:instrText xml:space="preserve"> PAGEREF _Toc468481234 \h </w:instrText>
             </w:r>
             <w:r>
               <w:rPr>
@@ -4914,7 +4914,7 @@
               <w:lang w:val="en-PH" w:eastAsia="en-PH"/>
             </w:rPr>
           </w:pPr>
-          <w:hyperlink w:anchor="_Toc468480566" w:history="1">
+          <w:hyperlink w:anchor="_Toc468481235" w:history="1">
             <w:r>
               <w:rPr>
                 <w:rStyle w:val="Hyperlink"/>
@@ -4962,7 +4962,7 @@
                 <w:noProof/>
                 <w:webHidden/>
               </w:rPr>
-              <w:instrText xml:space="preserve"> PAGEREF _Toc468480566 \h </w:instrText>
+              <w:instrText xml:space="preserve"> PAGEREF _Toc468481235 \h </w:instrText>
             </w:r>
             <w:r>
               <w:rPr>
@@ -5008,7 +5008,7 @@
               <w:lang w:val="en-PH" w:eastAsia="en-PH"/>
             </w:rPr>
           </w:pPr>
-          <w:hyperlink w:anchor="_Toc468480567" w:history="1">
+          <w:hyperlink w:anchor="_Toc468481236" w:history="1">
             <w:r>
               <w:rPr>
                 <w:rStyle w:val="Hyperlink"/>
@@ -5056,7 +5056,7 @@
                 <w:noProof/>
                 <w:webHidden/>
               </w:rPr>
-              <w:instrText xml:space="preserve"> PAGEREF _Toc468480567 \h </w:instrText>
+              <w:instrText xml:space="preserve"> PAGEREF _Toc468481236 \h </w:instrText>
             </w:r>
             <w:r>
               <w:rPr>
@@ -5102,7 +5102,7 @@
               <w:lang w:val="en-PH" w:eastAsia="en-PH"/>
             </w:rPr>
           </w:pPr>
-          <w:hyperlink w:anchor="_Toc468480568" w:history="1">
+          <w:hyperlink w:anchor="_Toc468481237" w:history="1">
             <w:r>
               <w:rPr>
                 <w:rStyle w:val="Hyperlink"/>
@@ -5150,7 +5150,7 @@
                 <w:noProof/>
                 <w:webHidden/>
               </w:rPr>
-              <w:instrText xml:space="preserve"> PAGEREF _Toc468480568 \h </w:instrText>
+              <w:instrText xml:space="preserve"> PAGEREF _Toc468481237 \h </w:instrText>
             </w:r>
             <w:r>
               <w:rPr>
@@ -5196,7 +5196,7 @@
               <w:lang w:val="en-PH" w:eastAsia="en-PH"/>
             </w:rPr>
           </w:pPr>
-          <w:hyperlink w:anchor="_Toc468480569" w:history="1">
+          <w:hyperlink w:anchor="_Toc468481238" w:history="1">
             <w:r>
               <w:rPr>
                 <w:rStyle w:val="Hyperlink"/>
@@ -5244,7 +5244,7 @@
                 <w:noProof/>
                 <w:webHidden/>
               </w:rPr>
-              <w:instrText xml:space="preserve"> PAGEREF _Toc468480569 \h </w:instrText>
+              <w:instrText xml:space="preserve"> PAGEREF _Toc468481238 \h </w:instrText>
             </w:r>
             <w:r>
               <w:rPr>
@@ -5290,7 +5290,7 @@
               <w:lang w:val="en-PH" w:eastAsia="en-PH"/>
             </w:rPr>
           </w:pPr>
-          <w:hyperlink w:anchor="_Toc468480570" w:history="1">
+          <w:hyperlink w:anchor="_Toc468481239" w:history="1">
             <w:r>
               <w:rPr>
                 <w:rStyle w:val="Hyperlink"/>
@@ -5338,7 +5338,7 @@
                 <w:noProof/>
                 <w:webHidden/>
               </w:rPr>
-              <w:instrText xml:space="preserve"> PAGEREF _Toc468480570 \h </w:instrText>
+              <w:instrText xml:space="preserve"> PAGEREF _Toc468481239 \h </w:instrText>
             </w:r>
             <w:r>
               <w:rPr>
@@ -5384,7 +5384,7 @@
               <w:lang w:val="en-PH" w:eastAsia="en-PH"/>
             </w:rPr>
           </w:pPr>
-          <w:hyperlink w:anchor="_Toc468480571" w:history="1">
+          <w:hyperlink w:anchor="_Toc468481240" w:history="1">
             <w:r>
               <w:rPr>
                 <w:rStyle w:val="Hyperlink"/>
@@ -5432,7 +5432,7 @@
                 <w:noProof/>
                 <w:webHidden/>
               </w:rPr>
-              <w:instrText xml:space="preserve"> PAGEREF _Toc468480571 \h </w:instrText>
+              <w:instrText xml:space="preserve"> PAGEREF _Toc468481240 \h </w:instrText>
             </w:r>
             <w:r>
               <w:rPr>
@@ -5478,7 +5478,7 @@
               <w:lang w:val="en-PH" w:eastAsia="en-PH"/>
             </w:rPr>
           </w:pPr>
-          <w:hyperlink w:anchor="_Toc468480572" w:history="1">
+          <w:hyperlink w:anchor="_Toc468481241" w:history="1">
             <w:r>
               <w:rPr>
                 <w:rStyle w:val="Hyperlink"/>
@@ -5526,7 +5526,7 @@
                 <w:noProof/>
                 <w:webHidden/>
               </w:rPr>
-              <w:instrText xml:space="preserve"> PAGEREF _Toc468480572 \h </w:instrText>
+              <w:instrText xml:space="preserve"> PAGEREF _Toc468481241 \h </w:instrText>
             </w:r>
             <w:r>
               <w:rPr>
@@ -5572,7 +5572,7 @@
               <w:lang w:val="en-PH" w:eastAsia="en-PH"/>
             </w:rPr>
           </w:pPr>
-          <w:hyperlink w:anchor="_Toc468480573" w:history="1">
+          <w:hyperlink w:anchor="_Toc468481242" w:history="1">
             <w:r>
               <w:rPr>
                 <w:rStyle w:val="Hyperlink"/>
@@ -5620,7 +5620,7 @@
                 <w:noProof/>
                 <w:webHidden/>
               </w:rPr>
-              <w:instrText xml:space="preserve"> PAGEREF _Toc468480573 \h </w:instrText>
+              <w:instrText xml:space="preserve"> PAGEREF _Toc468481242 \h </w:instrText>
             </w:r>
             <w:r>
               <w:rPr>
@@ -5666,7 +5666,7 @@
               <w:lang w:val="en-PH" w:eastAsia="en-PH"/>
             </w:rPr>
           </w:pPr>
-          <w:hyperlink w:anchor="_Toc468480574" w:history="1">
+          <w:hyperlink w:anchor="_Toc468481243" w:history="1">
             <w:r>
               <w:rPr>
                 <w:rStyle w:val="Hyperlink"/>
@@ -5714,7 +5714,7 @@
                 <w:noProof/>
                 <w:webHidden/>
               </w:rPr>
-              <w:instrText xml:space="preserve"> PAGEREF _Toc468480574 \h </w:instrText>
+              <w:instrText xml:space="preserve"> PAGEREF _Toc468481243 \h </w:instrText>
             </w:r>
             <w:r>
               <w:rPr>
@@ -5760,7 +5760,7 @@
               <w:lang w:val="en-PH" w:eastAsia="en-PH"/>
             </w:rPr>
           </w:pPr>
-          <w:hyperlink w:anchor="_Toc468480575" w:history="1">
+          <w:hyperlink w:anchor="_Toc468481244" w:history="1">
             <w:r>
               <w:rPr>
                 <w:rStyle w:val="Hyperlink"/>
@@ -5808,7 +5808,7 @@
                 <w:noProof/>
                 <w:webHidden/>
               </w:rPr>
-              <w:instrText xml:space="preserve"> PAGEREF _Toc468480575 \h </w:instrText>
+              <w:instrText xml:space="preserve"> PAGEREF _Toc468481244 \h </w:instrText>
             </w:r>
             <w:r>
               <w:rPr>
@@ -5854,7 +5854,7 @@
               <w:lang w:val="en-PH" w:eastAsia="en-PH"/>
             </w:rPr>
           </w:pPr>
-          <w:hyperlink w:anchor="_Toc468480576" w:history="1">
+          <w:hyperlink w:anchor="_Toc468481245" w:history="1">
             <w:r>
               <w:rPr>
                 <w:rStyle w:val="Hyperlink"/>
@@ -5902,7 +5902,7 @@
                 <w:noProof/>
                 <w:webHidden/>
               </w:rPr>
-              <w:instrText xml:space="preserve"> PAGEREF _Toc468480576 \h </w:instrText>
+              <w:instrText xml:space="preserve"> PAGEREF _Toc468481245 \h </w:instrText>
             </w:r>
             <w:r>
               <w:rPr>
@@ -5948,7 +5948,7 @@
               <w:lang w:val="en-PH" w:eastAsia="en-PH"/>
             </w:rPr>
           </w:pPr>
-          <w:hyperlink w:anchor="_Toc468480577" w:history="1">
+          <w:hyperlink w:anchor="_Toc468481246" w:history="1">
             <w:r>
               <w:rPr>
                 <w:rStyle w:val="Hyperlink"/>
@@ -5996,7 +5996,7 @@
                 <w:noProof/>
                 <w:webHidden/>
               </w:rPr>
-              <w:instrText xml:space="preserve"> PAGEREF _Toc468480577 \h </w:instrText>
+              <w:instrText xml:space="preserve"> PAGEREF _Toc468481246 \h </w:instrText>
             </w:r>
             <w:r>
               <w:rPr>
@@ -6042,7 +6042,7 @@
               <w:lang w:val="en-PH" w:eastAsia="en-PH"/>
             </w:rPr>
           </w:pPr>
-          <w:hyperlink w:anchor="_Toc468480578" w:history="1">
+          <w:hyperlink w:anchor="_Toc468481247" w:history="1">
             <w:r>
               <w:rPr>
                 <w:rStyle w:val="Hyperlink"/>
@@ -6090,7 +6090,7 @@
                 <w:noProof/>
                 <w:webHidden/>
               </w:rPr>
-              <w:instrText xml:space="preserve"> PAGEREF _Toc468480578 \h </w:instrText>
+              <w:instrText xml:space="preserve"> PAGEREF _Toc468481247 \h </w:instrText>
             </w:r>
             <w:r>
               <w:rPr>
@@ -6136,7 +6136,7 @@
               <w:lang w:val="en-PH" w:eastAsia="en-PH"/>
             </w:rPr>
           </w:pPr>
-          <w:hyperlink w:anchor="_Toc468480579" w:history="1">
+          <w:hyperlink w:anchor="_Toc468481248" w:history="1">
             <w:r>
               <w:rPr>
                 <w:rStyle w:val="Hyperlink"/>
@@ -6184,7 +6184,7 @@
                 <w:noProof/>
                 <w:webHidden/>
               </w:rPr>
-              <w:instrText xml:space="preserve"> PAGEREF _Toc468480579 \h </w:instrText>
+              <w:instrText xml:space="preserve"> PAGEREF _Toc468481248 \h </w:instrText>
             </w:r>
             <w:r>
               <w:rPr>
@@ -6230,7 +6230,7 @@
               <w:lang w:val="en-PH" w:eastAsia="en-PH"/>
             </w:rPr>
           </w:pPr>
-          <w:hyperlink w:anchor="_Toc468480580" w:history="1">
+          <w:hyperlink w:anchor="_Toc468481249" w:history="1">
             <w:r>
               <w:rPr>
                 <w:rStyle w:val="Hyperlink"/>
@@ -6278,7 +6278,7 @@
                 <w:noProof/>
                 <w:webHidden/>
               </w:rPr>
-              <w:instrText xml:space="preserve"> PAGEREF _Toc468480580 \h </w:instrText>
+              <w:instrText xml:space="preserve"> PAGEREF _Toc468481249 \h </w:instrText>
             </w:r>
             <w:r>
               <w:rPr>
@@ -6324,7 +6324,7 @@
               <w:lang w:val="en-PH" w:eastAsia="en-PH"/>
             </w:rPr>
           </w:pPr>
-          <w:hyperlink w:anchor="_Toc468480581" w:history="1">
+          <w:hyperlink w:anchor="_Toc468481250" w:history="1">
             <w:r>
               <w:rPr>
                 <w:rStyle w:val="Hyperlink"/>
@@ -6372,7 +6372,7 @@
                 <w:noProof/>
                 <w:webHidden/>
               </w:rPr>
-              <w:instrText xml:space="preserve"> PAGEREF _Toc468480581 \h </w:instrText>
+              <w:instrText xml:space="preserve"> PAGEREF _Toc468481250 \h </w:instrText>
             </w:r>
             <w:r>
               <w:rPr>
@@ -6418,7 +6418,7 @@
               <w:lang w:val="en-PH" w:eastAsia="en-PH"/>
             </w:rPr>
           </w:pPr>
-          <w:hyperlink w:anchor="_Toc468480582" w:history="1">
+          <w:hyperlink w:anchor="_Toc468481251" w:history="1">
             <w:r>
               <w:rPr>
                 <w:rStyle w:val="Hyperlink"/>
@@ -6466,7 +6466,7 @@
                 <w:noProof/>
                 <w:webHidden/>
               </w:rPr>
-              <w:instrText xml:space="preserve"> PAGEREF _Toc468480582 \h </w:instrText>
+              <w:instrText xml:space="preserve"> PAGEREF _Toc468481251 \h </w:instrText>
             </w:r>
             <w:r>
               <w:rPr>
@@ -6512,7 +6512,7 @@
               <w:lang w:val="en-PH" w:eastAsia="en-PH"/>
             </w:rPr>
           </w:pPr>
-          <w:hyperlink w:anchor="_Toc468480583" w:history="1">
+          <w:hyperlink w:anchor="_Toc468481252" w:history="1">
             <w:r>
               <w:rPr>
                 <w:rStyle w:val="Hyperlink"/>
@@ -6560,7 +6560,7 @@
                 <w:noProof/>
                 <w:webHidden/>
               </w:rPr>
-              <w:instrText xml:space="preserve"> PAGEREF _Toc468480583 \h </w:instrText>
+              <w:instrText xml:space="preserve"> PAGEREF _Toc468481252 \h </w:instrText>
             </w:r>
             <w:r>
               <w:rPr>
@@ -6606,7 +6606,7 @@
               <w:lang w:val="en-PH" w:eastAsia="en-PH"/>
             </w:rPr>
           </w:pPr>
-          <w:hyperlink w:anchor="_Toc468480584" w:history="1">
+          <w:hyperlink w:anchor="_Toc468481253" w:history="1">
             <w:r>
               <w:rPr>
                 <w:rStyle w:val="Hyperlink"/>
@@ -6654,7 +6654,7 @@
                 <w:noProof/>
                 <w:webHidden/>
               </w:rPr>
-              <w:instrText xml:space="preserve"> PAGEREF _Toc468480584 \h </w:instrText>
+              <w:instrText xml:space="preserve"> PAGEREF _Toc468481253 \h </w:instrText>
             </w:r>
             <w:r>
               <w:rPr>
@@ -6700,7 +6700,7 @@
               <w:lang w:val="en-PH" w:eastAsia="en-PH"/>
             </w:rPr>
           </w:pPr>
-          <w:hyperlink w:anchor="_Toc468480585" w:history="1">
+          <w:hyperlink w:anchor="_Toc468481254" w:history="1">
             <w:r>
               <w:rPr>
                 <w:rStyle w:val="Hyperlink"/>
@@ -6748,7 +6748,7 @@
                 <w:noProof/>
                 <w:webHidden/>
               </w:rPr>
-              <w:instrText xml:space="preserve"> PAGEREF _Toc468480585 \h </w:instrText>
+              <w:instrText xml:space="preserve"> PAGEREF _Toc468481254 \h </w:instrText>
             </w:r>
             <w:r>
               <w:rPr>
@@ -6794,7 +6794,7 @@
               <w:lang w:val="en-PH" w:eastAsia="en-PH"/>
             </w:rPr>
           </w:pPr>
-          <w:hyperlink w:anchor="_Toc468480586" w:history="1">
+          <w:hyperlink w:anchor="_Toc468481255" w:history="1">
             <w:r>
               <w:rPr>
                 <w:rStyle w:val="Hyperlink"/>
@@ -6842,7 +6842,7 @@
                 <w:noProof/>
                 <w:webHidden/>
               </w:rPr>
-              <w:instrText xml:space="preserve"> PAGEREF _Toc468480586 \h </w:instrText>
+              <w:instrText xml:space="preserve"> PAGEREF _Toc468481255 \h </w:instrText>
             </w:r>
             <w:r>
               <w:rPr>
@@ -6888,7 +6888,7 @@
               <w:lang w:val="en-PH" w:eastAsia="en-PH"/>
             </w:rPr>
           </w:pPr>
-          <w:hyperlink w:anchor="_Toc468480587" w:history="1">
+          <w:hyperlink w:anchor="_Toc468481256" w:history="1">
             <w:r>
               <w:rPr>
                 <w:rStyle w:val="Hyperlink"/>
@@ -6936,7 +6936,7 @@
                 <w:noProof/>
                 <w:webHidden/>
               </w:rPr>
-              <w:instrText xml:space="preserve"> PAGEREF _Toc468480587 \h </w:instrText>
+              <w:instrText xml:space="preserve"> PAGEREF _Toc468481256 \h </w:instrText>
             </w:r>
             <w:r>
               <w:rPr>
@@ -6982,7 +6982,7 @@
               <w:lang w:val="en-PH" w:eastAsia="en-PH"/>
             </w:rPr>
           </w:pPr>
-          <w:hyperlink w:anchor="_Toc468480588" w:history="1">
+          <w:hyperlink w:anchor="_Toc468481257" w:history="1">
             <w:r>
               <w:rPr>
                 <w:rStyle w:val="Hyperlink"/>
@@ -7030,7 +7030,7 @@
                 <w:noProof/>
                 <w:webHidden/>
               </w:rPr>
-              <w:instrText xml:space="preserve"> PAGEREF _Toc468480588 \h </w:instrText>
+              <w:instrText xml:space="preserve"> PAGEREF _Toc468481257 \h </w:instrText>
             </w:r>
             <w:r>
               <w:rPr>
@@ -7076,7 +7076,7 @@
               <w:lang w:val="en-PH" w:eastAsia="en-PH"/>
             </w:rPr>
           </w:pPr>
-          <w:hyperlink w:anchor="_Toc468480589" w:history="1">
+          <w:hyperlink w:anchor="_Toc468481258" w:history="1">
             <w:r>
               <w:rPr>
                 <w:rStyle w:val="Hyperlink"/>
@@ -7124,7 +7124,7 @@
                 <w:noProof/>
                 <w:webHidden/>
               </w:rPr>
-              <w:instrText xml:space="preserve"> PAGEREF _Toc468480589 \h </w:instrText>
+              <w:instrText xml:space="preserve"> PAGEREF _Toc468481258 \h </w:instrText>
             </w:r>
             <w:r>
               <w:rPr>
@@ -7170,7 +7170,7 @@
               <w:lang w:val="en-PH" w:eastAsia="en-PH"/>
             </w:rPr>
           </w:pPr>
-          <w:hyperlink w:anchor="_Toc468480590" w:history="1">
+          <w:hyperlink w:anchor="_Toc468481259" w:history="1">
             <w:r>
               <w:rPr>
                 <w:rStyle w:val="Hyperlink"/>
@@ -7218,7 +7218,7 @@
                 <w:noProof/>
                 <w:webHidden/>
               </w:rPr>
-              <w:instrText xml:space="preserve"> PAGEREF _Toc468480590 \h </w:instrText>
+              <w:instrText xml:space="preserve"> PAGEREF _Toc468481259 \h </w:instrText>
             </w:r>
             <w:r>
               <w:rPr>
@@ -7264,7 +7264,7 @@
               <w:lang w:val="en-PH" w:eastAsia="en-PH"/>
             </w:rPr>
           </w:pPr>
-          <w:hyperlink w:anchor="_Toc468480591" w:history="1">
+          <w:hyperlink w:anchor="_Toc468481260" w:history="1">
             <w:r>
               <w:rPr>
                 <w:rStyle w:val="Hyperlink"/>
@@ -7312,7 +7312,7 @@
                 <w:noProof/>
                 <w:webHidden/>
               </w:rPr>
-              <w:instrText xml:space="preserve"> PAGEREF _Toc468480591 \h </w:instrText>
+              <w:instrText xml:space="preserve"> PAGEREF _Toc468481260 \h </w:instrText>
             </w:r>
             <w:r>
               <w:rPr>
@@ -7358,7 +7358,7 @@
               <w:lang w:val="en-PH" w:eastAsia="en-PH"/>
             </w:rPr>
           </w:pPr>
-          <w:hyperlink w:anchor="_Toc468480592" w:history="1">
+          <w:hyperlink w:anchor="_Toc468481261" w:history="1">
             <w:r>
               <w:rPr>
                 <w:rStyle w:val="Hyperlink"/>
@@ -7406,7 +7406,7 @@
                 <w:noProof/>
                 <w:webHidden/>
               </w:rPr>
-              <w:instrText xml:space="preserve"> PAGEREF _Toc468480592 \h </w:instrText>
+              <w:instrText xml:space="preserve"> PAGEREF _Toc468481261 \h </w:instrText>
             </w:r>
             <w:r>
               <w:rPr>
@@ -7452,7 +7452,7 @@
               <w:lang w:val="en-PH" w:eastAsia="en-PH"/>
             </w:rPr>
           </w:pPr>
-          <w:hyperlink w:anchor="_Toc468480593" w:history="1">
+          <w:hyperlink w:anchor="_Toc468481262" w:history="1">
             <w:r>
               <w:rPr>
                 <w:rStyle w:val="Hyperlink"/>
@@ -7500,7 +7500,7 @@
                 <w:noProof/>
                 <w:webHidden/>
               </w:rPr>
-              <w:instrText xml:space="preserve"> PAGEREF _Toc468480593 \h </w:instrText>
+              <w:instrText xml:space="preserve"> PAGEREF _Toc468481262 \h </w:instrText>
             </w:r>
             <w:r>
               <w:rPr>
@@ -7546,7 +7546,7 @@
               <w:lang w:val="en-PH" w:eastAsia="en-PH"/>
             </w:rPr>
           </w:pPr>
-          <w:hyperlink w:anchor="_Toc468480594" w:history="1">
+          <w:hyperlink w:anchor="_Toc468481263" w:history="1">
             <w:r>
               <w:rPr>
                 <w:rStyle w:val="Hyperlink"/>
@@ -7594,7 +7594,7 @@
                 <w:noProof/>
                 <w:webHidden/>
               </w:rPr>
-              <w:instrText xml:space="preserve"> PAGEREF _Toc468480594 \h </w:instrText>
+              <w:instrText xml:space="preserve"> PAGEREF _Toc468481263 \h </w:instrText>
             </w:r>
             <w:r>
               <w:rPr>
@@ -7614,7 +7614,7 @@
                 <w:noProof/>
                 <w:webHidden/>
               </w:rPr>
-              <w:t>32</w:t>
+              <w:t>33</w:t>
             </w:r>
             <w:r>
               <w:rPr>
@@ -7653,7 +7653,7 @@
       <w:pPr>
         <w:pStyle w:val="Heading1"/>
       </w:pPr>
-      <w:bookmarkStart w:id="2" w:name="_Toc468480518"/>
+      <w:bookmarkStart w:id="2" w:name="_Toc468481187"/>
       <w:r>
         <w:lastRenderedPageBreak/>
         <w:t>Executive Summary</w:t>
@@ -7700,7 +7700,7 @@
       <w:pPr>
         <w:pStyle w:val="Heading1"/>
       </w:pPr>
-      <w:bookmarkStart w:id="3" w:name="_Toc468480519"/>
+      <w:bookmarkStart w:id="3" w:name="_Toc468481188"/>
       <w:r>
         <w:t>List of Figures</w:t>
       </w:r>
@@ -7717,7 +7717,7 @@
           <w:numId w:val="1"/>
         </w:numPr>
       </w:pPr>
-      <w:bookmarkStart w:id="4" w:name="_Toc468480520"/>
+      <w:bookmarkStart w:id="4" w:name="_Toc468481189"/>
       <w:r>
         <w:t>Introduction</w:t>
       </w:r>
@@ -7745,7 +7745,7 @@
           <w:szCs w:val="28"/>
         </w:rPr>
       </w:pPr>
-      <w:bookmarkStart w:id="5" w:name="_Toc468480521"/>
+      <w:bookmarkStart w:id="5" w:name="_Toc468481190"/>
       <w:r>
         <w:rPr>
           <w:rFonts w:ascii="Arial" w:hAnsi="Arial" w:cs="Arial"/>
@@ -7773,7 +7773,7 @@
           <w:szCs w:val="28"/>
         </w:rPr>
       </w:pPr>
-      <w:bookmarkStart w:id="6" w:name="_Toc468480522"/>
+      <w:bookmarkStart w:id="6" w:name="_Toc468481191"/>
       <w:r>
         <w:rPr>
           <w:rFonts w:ascii="Arial" w:hAnsi="Arial" w:cs="Arial"/>
@@ -8299,7 +8299,7 @@
           <w:szCs w:val="28"/>
         </w:rPr>
       </w:pPr>
-      <w:bookmarkStart w:id="7" w:name="_Toc468480523"/>
+      <w:bookmarkStart w:id="7" w:name="_Toc468481192"/>
       <w:r>
         <w:rPr>
           <w:rFonts w:ascii="Arial" w:hAnsi="Arial" w:cs="Arial"/>
@@ -8625,7 +8625,7 @@
           <w:szCs w:val="28"/>
         </w:rPr>
       </w:pPr>
-      <w:bookmarkStart w:id="9" w:name="_Toc468480524"/>
+      <w:bookmarkStart w:id="9" w:name="_Toc468481193"/>
       <w:r>
         <w:rPr>
           <w:rFonts w:ascii="Arial" w:hAnsi="Arial" w:cs="Arial"/>
@@ -8833,7 +8833,7 @@
         </w:numPr>
         <w:spacing w:line="300" w:lineRule="atLeast"/>
       </w:pPr>
-      <w:bookmarkStart w:id="10" w:name="_Toc468480525"/>
+      <w:bookmarkStart w:id="10" w:name="_Toc468481194"/>
       <w:r>
         <w:t>Review of Related Literature/Systems</w:t>
       </w:r>
@@ -9207,7 +9207,7 @@
           <w:numId w:val="1"/>
         </w:numPr>
       </w:pPr>
-      <w:bookmarkStart w:id="11" w:name="_Toc468480526"/>
+      <w:bookmarkStart w:id="11" w:name="_Toc468481195"/>
       <w:r>
         <w:t>Technical Background</w:t>
       </w:r>
@@ -9278,7 +9278,7 @@
           <w:numId w:val="1"/>
         </w:numPr>
       </w:pPr>
-      <w:bookmarkStart w:id="12" w:name="_Toc468480527"/>
+      <w:bookmarkStart w:id="12" w:name="_Toc468481196"/>
       <w:r>
         <w:lastRenderedPageBreak/>
         <w:t>Methodology, Results and Discussion</w:t>
@@ -9332,7 +9332,7 @@
           <w:sz w:val="28"/>
         </w:rPr>
       </w:pPr>
-      <w:bookmarkStart w:id="13" w:name="_Toc468480528"/>
+      <w:bookmarkStart w:id="13" w:name="_Toc468481197"/>
       <w:r>
         <w:rPr>
           <w:rFonts w:ascii="Arial" w:hAnsi="Arial" w:cs="Arial"/>
@@ -9401,7 +9401,7 @@
           <w:sz w:val="28"/>
         </w:rPr>
       </w:pPr>
-      <w:bookmarkStart w:id="14" w:name="_Toc468480529"/>
+      <w:bookmarkStart w:id="14" w:name="_Toc468481198"/>
       <w:r>
         <w:rPr>
           <w:rFonts w:ascii="Arial" w:hAnsi="Arial" w:cs="Arial"/>
@@ -9711,7 +9711,7 @@
           <w:sz w:val="28"/>
         </w:rPr>
       </w:pPr>
-      <w:bookmarkStart w:id="15" w:name="_Toc468480530"/>
+      <w:bookmarkStart w:id="15" w:name="_Toc468481199"/>
       <w:r>
         <w:rPr>
           <w:rFonts w:ascii="Arial" w:hAnsi="Arial" w:cs="Arial"/>
@@ -9741,7 +9741,7 @@
           <w:szCs w:val="24"/>
         </w:rPr>
       </w:pPr>
-      <w:bookmarkStart w:id="16" w:name="_Toc468480531"/>
+      <w:bookmarkStart w:id="16" w:name="_Toc468481200"/>
       <w:r>
         <w:rPr>
           <w:rFonts w:ascii="Arial" w:hAnsi="Arial" w:cs="Arial"/>
@@ -9771,7 +9771,7 @@
           <w:szCs w:val="24"/>
         </w:rPr>
       </w:pPr>
-      <w:bookmarkStart w:id="17" w:name="_Toc468480532"/>
+      <w:bookmarkStart w:id="17" w:name="_Toc468481201"/>
       <w:r>
         <w:rPr>
           <w:rFonts w:ascii="Arial" w:hAnsi="Arial" w:cs="Arial"/>
@@ -9795,7 +9795,7 @@
           <w:lang w:val="en-PH" w:eastAsia="en-PH"/>
         </w:rPr>
         <w:drawing>
-          <wp:anchor distT="0" distB="0" distL="114300" distR="114300" simplePos="0" relativeHeight="251662336" behindDoc="0" locked="0" layoutInCell="1" allowOverlap="1" wp14:anchorId="40682AA1" wp14:editId="77383CA0">
+          <wp:anchor distT="0" distB="0" distL="114300" distR="114300" simplePos="0" relativeHeight="251662336" behindDoc="0" locked="0" layoutInCell="1" allowOverlap="1" wp14:anchorId="0AF63F53" wp14:editId="23E8074E">
             <wp:simplePos x="0" y="0"/>
             <wp:positionH relativeFrom="margin">
               <wp:posOffset>685800</wp:posOffset>
@@ -9887,7 +9887,7 @@
           <w:szCs w:val="24"/>
         </w:rPr>
       </w:pPr>
-      <w:bookmarkStart w:id="18" w:name="_Toc468480533"/>
+      <w:bookmarkStart w:id="18" w:name="_Toc468481202"/>
       <w:r>
         <w:rPr>
           <w:rFonts w:ascii="Arial" w:hAnsi="Arial" w:cs="Arial"/>
@@ -9911,7 +9911,7 @@
           <w:lang w:val="en-PH" w:eastAsia="en-PH"/>
         </w:rPr>
         <w:drawing>
-          <wp:anchor distT="0" distB="0" distL="114300" distR="114300" simplePos="0" relativeHeight="251658240" behindDoc="0" locked="0" layoutInCell="1" allowOverlap="1" wp14:anchorId="437AB3AC" wp14:editId="554B968A">
+          <wp:anchor distT="0" distB="0" distL="114300" distR="114300" simplePos="0" relativeHeight="251658240" behindDoc="0" locked="0" layoutInCell="1" allowOverlap="1" wp14:anchorId="176CFF00" wp14:editId="4B7F574D">
             <wp:simplePos x="0" y="0"/>
             <wp:positionH relativeFrom="margin">
               <wp:align>right</wp:align>
@@ -10022,7 +10022,7 @@
           <w:szCs w:val="24"/>
         </w:rPr>
       </w:pPr>
-      <w:bookmarkStart w:id="19" w:name="_Toc468480534"/>
+      <w:bookmarkStart w:id="19" w:name="_Toc468481203"/>
       <w:r>
         <w:rPr>
           <w:rFonts w:ascii="Arial" w:hAnsi="Arial" w:cs="Arial"/>
@@ -10053,7 +10053,7 @@
           <w:szCs w:val="24"/>
         </w:rPr>
       </w:pPr>
-      <w:bookmarkStart w:id="20" w:name="_Toc468480535"/>
+      <w:bookmarkStart w:id="20" w:name="_Toc468481204"/>
       <w:r>
         <w:rPr>
           <w:rFonts w:ascii="Arial" w:hAnsi="Arial" w:cs="Arial"/>
@@ -10078,7 +10078,7 @@
           <w:lang w:val="en-PH" w:eastAsia="en-PH"/>
         </w:rPr>
         <w:drawing>
-          <wp:anchor distT="0" distB="0" distL="114300" distR="114300" simplePos="0" relativeHeight="251664384" behindDoc="0" locked="0" layoutInCell="1" allowOverlap="1" wp14:anchorId="4FDB09CB" wp14:editId="21138C89">
+          <wp:anchor distT="0" distB="0" distL="114300" distR="114300" simplePos="0" relativeHeight="251664384" behindDoc="0" locked="0" layoutInCell="1" allowOverlap="1" wp14:anchorId="6F44F691" wp14:editId="43B41176">
             <wp:simplePos x="0" y="0"/>
             <wp:positionH relativeFrom="margin">
               <wp:posOffset>685800</wp:posOffset>
@@ -10203,7 +10203,7 @@
           <w:szCs w:val="24"/>
         </w:rPr>
       </w:pPr>
-      <w:bookmarkStart w:id="21" w:name="_Toc468480536"/>
+      <w:bookmarkStart w:id="21" w:name="_Toc468481205"/>
       <w:r>
         <w:rPr>
           <w:rFonts w:ascii="Arial" w:hAnsi="Arial" w:cs="Arial"/>
@@ -10231,7 +10231,7 @@
           <w:lang w:val="en-PH" w:eastAsia="en-PH"/>
         </w:rPr>
         <w:drawing>
-          <wp:anchor distT="0" distB="0" distL="114300" distR="114300" simplePos="0" relativeHeight="251666432" behindDoc="1" locked="0" layoutInCell="1" allowOverlap="1" wp14:anchorId="06032ACE" wp14:editId="428DDBCE">
+          <wp:anchor distT="0" distB="0" distL="114300" distR="114300" simplePos="0" relativeHeight="251666432" behindDoc="1" locked="0" layoutInCell="1" allowOverlap="1" wp14:anchorId="6E0EAE36" wp14:editId="443E3F5C">
             <wp:simplePos x="0" y="0"/>
             <wp:positionH relativeFrom="margin">
               <wp:align>right</wp:align>
@@ -10314,7 +10314,7 @@
           <w:szCs w:val="24"/>
         </w:rPr>
       </w:pPr>
-      <w:bookmarkStart w:id="22" w:name="_Toc468480537"/>
+      <w:bookmarkStart w:id="22" w:name="_Toc468481206"/>
       <w:proofErr w:type="spellStart"/>
       <w:r>
         <w:rPr>
@@ -10356,7 +10356,7 @@
           <w:lang w:val="en-PH" w:eastAsia="en-PH"/>
         </w:rPr>
         <w:drawing>
-          <wp:anchor distT="0" distB="0" distL="114300" distR="114300" simplePos="0" relativeHeight="251661312" behindDoc="0" locked="0" layoutInCell="1" allowOverlap="1" wp14:anchorId="573645CD" wp14:editId="5820ACC0">
+          <wp:anchor distT="0" distB="0" distL="114300" distR="114300" simplePos="0" relativeHeight="251661312" behindDoc="0" locked="0" layoutInCell="1" allowOverlap="1" wp14:anchorId="23117C13" wp14:editId="70D19B99">
             <wp:simplePos x="0" y="0"/>
             <wp:positionH relativeFrom="margin">
               <wp:align>right</wp:align>
@@ -10453,7 +10453,7 @@
           <w:sz w:val="28"/>
         </w:rPr>
       </w:pPr>
-      <w:bookmarkStart w:id="23" w:name="_Toc468480538"/>
+      <w:bookmarkStart w:id="23" w:name="_Toc468481207"/>
       <w:r>
         <w:rPr>
           <w:rFonts w:ascii="Arial" w:hAnsi="Arial" w:cs="Arial"/>
@@ -10481,7 +10481,7 @@
           <w:szCs w:val="28"/>
         </w:rPr>
       </w:pPr>
-      <w:bookmarkStart w:id="24" w:name="_Toc468480539"/>
+      <w:bookmarkStart w:id="24" w:name="_Toc468481208"/>
       <w:r>
         <w:rPr>
           <w:rFonts w:ascii="Arial" w:hAnsi="Arial" w:cs="Arial"/>
@@ -10509,7 +10509,7 @@
           <w:sz w:val="28"/>
         </w:rPr>
       </w:pPr>
-      <w:bookmarkStart w:id="25" w:name="_Toc468480540"/>
+      <w:bookmarkStart w:id="25" w:name="_Toc468481209"/>
       <w:r>
         <w:rPr>
           <w:rFonts w:ascii="Arial" w:hAnsi="Arial" w:cs="Arial"/>
@@ -10536,7 +10536,7 @@
           <w:sz w:val="28"/>
         </w:rPr>
       </w:pPr>
-      <w:bookmarkStart w:id="26" w:name="_Toc468480541"/>
+      <w:bookmarkStart w:id="26" w:name="_Toc468481210"/>
       <w:r>
         <w:rPr>
           <w:rFonts w:ascii="Arial" w:hAnsi="Arial" w:cs="Arial"/>
@@ -10563,7 +10563,7 @@
           <w:sz w:val="28"/>
         </w:rPr>
       </w:pPr>
-      <w:bookmarkStart w:id="27" w:name="_Toc468480542"/>
+      <w:bookmarkStart w:id="27" w:name="_Toc468481211"/>
       <w:r>
         <w:rPr>
           <w:rFonts w:ascii="Arial" w:hAnsi="Arial" w:cs="Arial"/>
@@ -10596,7 +10596,7 @@
           <w:numId w:val="1"/>
         </w:numPr>
       </w:pPr>
-      <w:bookmarkStart w:id="28" w:name="_Toc468480543"/>
+      <w:bookmarkStart w:id="28" w:name="_Toc468481212"/>
       <w:r>
         <w:t xml:space="preserve">Conclusions and </w:t>
       </w:r>
@@ -10670,7 +10670,7 @@
           <w:numId w:val="1"/>
         </w:numPr>
       </w:pPr>
-      <w:bookmarkStart w:id="29" w:name="_Toc468480544"/>
+      <w:bookmarkStart w:id="29" w:name="_Toc468481213"/>
       <w:r>
         <w:lastRenderedPageBreak/>
         <w:t>Appendices</w:t>
@@ -10694,7 +10694,7 @@
           <w:szCs w:val="24"/>
         </w:rPr>
       </w:pPr>
-      <w:bookmarkStart w:id="30" w:name="_Toc468480545"/>
+      <w:bookmarkStart w:id="30" w:name="_Toc468481214"/>
       <w:r>
         <w:rPr>
           <w:rFonts w:ascii="Arial" w:hAnsi="Arial" w:cs="Arial"/>
@@ -10723,7 +10723,7 @@
           <w:szCs w:val="24"/>
         </w:rPr>
       </w:pPr>
-      <w:bookmarkStart w:id="31" w:name="_Toc468480546"/>
+      <w:bookmarkStart w:id="31" w:name="_Toc468481215"/>
       <w:r>
         <w:rPr>
           <w:rFonts w:ascii="Arial" w:hAnsi="Arial" w:cs="Arial"/>
@@ -10762,7 +10762,7 @@
           <w:szCs w:val="24"/>
         </w:rPr>
       </w:pPr>
-      <w:bookmarkStart w:id="32" w:name="_Toc468480547"/>
+      <w:bookmarkStart w:id="32" w:name="_Toc468481216"/>
       <w:r>
         <w:rPr>
           <w:rFonts w:ascii="Arial" w:hAnsi="Arial" w:cs="Arial"/>
@@ -10793,14 +10793,14 @@
           <w:szCs w:val="24"/>
         </w:rPr>
       </w:pPr>
-      <w:bookmarkStart w:id="33" w:name="_Toc468480548"/>
+      <w:bookmarkStart w:id="33" w:name="_Toc468481217"/>
       <w:r>
         <w:rPr>
           <w:noProof/>
           <w:lang w:val="en-PH" w:eastAsia="en-PH"/>
         </w:rPr>
         <w:drawing>
-          <wp:anchor distT="0" distB="0" distL="114300" distR="114300" simplePos="0" relativeHeight="251667456" behindDoc="0" locked="0" layoutInCell="1" allowOverlap="1" wp14:anchorId="78903570" wp14:editId="4F5EF4E9">
+          <wp:anchor distT="0" distB="0" distL="114300" distR="114300" simplePos="0" relativeHeight="251667456" behindDoc="0" locked="0" layoutInCell="1" allowOverlap="1" wp14:anchorId="344B2D5A" wp14:editId="43179768">
             <wp:simplePos x="0" y="0"/>
             <wp:positionH relativeFrom="margin">
               <wp:posOffset>904875</wp:posOffset>
@@ -11062,7 +11062,7 @@
           <w:szCs w:val="24"/>
         </w:rPr>
       </w:pPr>
-      <w:bookmarkStart w:id="34" w:name="_Toc468480549"/>
+      <w:bookmarkStart w:id="34" w:name="_Toc468481218"/>
       <w:r>
         <w:rPr>
           <w:rFonts w:ascii="Arial" w:hAnsi="Arial" w:cs="Arial"/>
@@ -11082,7 +11082,7 @@
           <w:lang w:val="en-PH" w:eastAsia="en-PH"/>
         </w:rPr>
         <w:drawing>
-          <wp:anchor distT="0" distB="0" distL="114300" distR="114300" simplePos="0" relativeHeight="251668480" behindDoc="0" locked="0" layoutInCell="1" allowOverlap="1" wp14:anchorId="08E665CA" wp14:editId="09DBB361">
+          <wp:anchor distT="0" distB="0" distL="114300" distR="114300" simplePos="0" relativeHeight="251668480" behindDoc="0" locked="0" layoutInCell="1" allowOverlap="1" wp14:anchorId="7B185615" wp14:editId="6FAB53A5">
             <wp:simplePos x="0" y="0"/>
             <wp:positionH relativeFrom="margin">
               <wp:align>right</wp:align>
@@ -11162,7 +11162,7 @@
           <w:szCs w:val="24"/>
         </w:rPr>
       </w:pPr>
-      <w:bookmarkStart w:id="35" w:name="_Toc468480550"/>
+      <w:bookmarkStart w:id="35" w:name="_Toc468481219"/>
       <w:r>
         <w:rPr>
           <w:noProof/>
@@ -11170,7 +11170,7 @@
         </w:rPr>
         <w:lastRenderedPageBreak/>
         <w:drawing>
-          <wp:anchor distT="0" distB="0" distL="114300" distR="114300" simplePos="0" relativeHeight="251669504" behindDoc="0" locked="0" layoutInCell="1" allowOverlap="1" wp14:anchorId="4C7D3E2B" wp14:editId="7BC6DEB8">
+          <wp:anchor distT="0" distB="0" distL="114300" distR="114300" simplePos="0" relativeHeight="251669504" behindDoc="0" locked="0" layoutInCell="1" allowOverlap="1" wp14:anchorId="1AB4D010" wp14:editId="259EB7AD">
             <wp:simplePos x="0" y="0"/>
             <wp:positionH relativeFrom="margin">
               <wp:align>right</wp:align>
@@ -11341,14 +11341,14 @@
           <w:szCs w:val="24"/>
         </w:rPr>
       </w:pPr>
-      <w:bookmarkStart w:id="36" w:name="_Toc468480551"/>
+      <w:bookmarkStart w:id="36" w:name="_Toc468481220"/>
       <w:r>
         <w:rPr>
           <w:noProof/>
           <w:lang w:val="en-PH" w:eastAsia="en-PH"/>
         </w:rPr>
         <w:drawing>
-          <wp:anchor distT="0" distB="0" distL="114300" distR="114300" simplePos="0" relativeHeight="251670528" behindDoc="0" locked="0" layoutInCell="1" allowOverlap="1" wp14:anchorId="175B36A7" wp14:editId="214C573F">
+          <wp:anchor distT="0" distB="0" distL="114300" distR="114300" simplePos="0" relativeHeight="251670528" behindDoc="0" locked="0" layoutInCell="1" allowOverlap="1" wp14:anchorId="54F934B9" wp14:editId="776884FB">
             <wp:simplePos x="0" y="0"/>
             <wp:positionH relativeFrom="margin">
               <wp:align>right</wp:align>
@@ -11638,7 +11638,7 @@
         </w:rPr>
         <w:lastRenderedPageBreak/>
         <w:drawing>
-          <wp:anchor distT="0" distB="0" distL="114300" distR="114300" simplePos="0" relativeHeight="251671552" behindDoc="0" locked="0" layoutInCell="1" allowOverlap="1" wp14:anchorId="08BBD6AB" wp14:editId="29271C3D">
+          <wp:anchor distT="0" distB="0" distL="114300" distR="114300" simplePos="0" relativeHeight="251671552" behindDoc="0" locked="0" layoutInCell="1" allowOverlap="1" wp14:anchorId="7FC280F9" wp14:editId="63DAD0F5">
             <wp:simplePos x="0" y="0"/>
             <wp:positionH relativeFrom="margin">
               <wp:posOffset>914400</wp:posOffset>
@@ -11937,7 +11937,7 @@
           <w:lang w:val="en-PH" w:eastAsia="en-PH"/>
         </w:rPr>
         <w:drawing>
-          <wp:anchor distT="0" distB="0" distL="114300" distR="114300" simplePos="0" relativeHeight="251672576" behindDoc="0" locked="0" layoutInCell="1" allowOverlap="1" wp14:anchorId="5C7319E3" wp14:editId="46B50F7A">
+          <wp:anchor distT="0" distB="0" distL="114300" distR="114300" simplePos="0" relativeHeight="251672576" behindDoc="0" locked="0" layoutInCell="1" allowOverlap="1" wp14:anchorId="5C8F349F" wp14:editId="7CE2ADFF">
             <wp:simplePos x="0" y="0"/>
             <wp:positionH relativeFrom="margin">
               <wp:align>right</wp:align>
@@ -12035,7 +12035,7 @@
         </w:rPr>
         <w:lastRenderedPageBreak/>
         <w:drawing>
-          <wp:anchor distT="0" distB="0" distL="114300" distR="114300" simplePos="0" relativeHeight="251673600" behindDoc="0" locked="0" layoutInCell="1" allowOverlap="1" wp14:anchorId="2B1F9862" wp14:editId="7625B201">
+          <wp:anchor distT="0" distB="0" distL="114300" distR="114300" simplePos="0" relativeHeight="251673600" behindDoc="0" locked="0" layoutInCell="1" allowOverlap="1" wp14:anchorId="1F3A019B" wp14:editId="0F5C556D">
             <wp:simplePos x="0" y="0"/>
             <wp:positionH relativeFrom="margin">
               <wp:align>right</wp:align>
@@ -12132,7 +12132,7 @@
           <w:lang w:val="en-PH" w:eastAsia="en-PH"/>
         </w:rPr>
         <w:drawing>
-          <wp:anchor distT="0" distB="0" distL="114300" distR="114300" simplePos="0" relativeHeight="251674624" behindDoc="0" locked="0" layoutInCell="1" allowOverlap="1" wp14:anchorId="1F2AB85E" wp14:editId="44EFA61F">
+          <wp:anchor distT="0" distB="0" distL="114300" distR="114300" simplePos="0" relativeHeight="251674624" behindDoc="0" locked="0" layoutInCell="1" allowOverlap="1" wp14:anchorId="64460053" wp14:editId="6C876629">
             <wp:simplePos x="0" y="0"/>
             <wp:positionH relativeFrom="margin">
               <wp:posOffset>948906</wp:posOffset>
@@ -12219,7 +12219,7 @@
           <w:szCs w:val="24"/>
         </w:rPr>
       </w:pPr>
-      <w:bookmarkStart w:id="37" w:name="_Toc468480552"/>
+      <w:bookmarkStart w:id="37" w:name="_Toc468481221"/>
       <w:r>
         <w:rPr>
           <w:noProof/>
@@ -12227,7 +12227,7 @@
         </w:rPr>
         <w:lastRenderedPageBreak/>
         <w:drawing>
-          <wp:anchor distT="0" distB="0" distL="114300" distR="114300" simplePos="0" relativeHeight="251675648" behindDoc="0" locked="0" layoutInCell="1" allowOverlap="1" wp14:anchorId="38C4C10A" wp14:editId="6F2E64F0">
+          <wp:anchor distT="0" distB="0" distL="114300" distR="114300" simplePos="0" relativeHeight="251675648" behindDoc="0" locked="0" layoutInCell="1" allowOverlap="1" wp14:anchorId="21673652" wp14:editId="0F9BB259">
             <wp:simplePos x="0" y="0"/>
             <wp:positionH relativeFrom="margin">
               <wp:align>right</wp:align>
@@ -12698,7 +12698,7 @@
           <w:szCs w:val="24"/>
         </w:rPr>
       </w:pPr>
-      <w:bookmarkStart w:id="38" w:name="_Toc468480553"/>
+      <w:bookmarkStart w:id="38" w:name="_Toc468481222"/>
       <w:r>
         <w:rPr>
           <w:rFonts w:ascii="Arial" w:hAnsi="Arial" w:cs="Arial"/>
@@ -12729,7 +12729,7 @@
           <w:lang w:val="en-PH" w:eastAsia="en-PH"/>
         </w:rPr>
         <w:drawing>
-          <wp:anchor distT="0" distB="0" distL="114300" distR="114300" simplePos="0" relativeHeight="251676672" behindDoc="0" locked="0" layoutInCell="1" allowOverlap="1" wp14:anchorId="61E32FE4" wp14:editId="63B11C76">
+          <wp:anchor distT="0" distB="0" distL="114300" distR="114300" simplePos="0" relativeHeight="251676672" behindDoc="0" locked="0" layoutInCell="1" allowOverlap="1" wp14:anchorId="6315A98A" wp14:editId="51160F97">
             <wp:simplePos x="0" y="0"/>
             <wp:positionH relativeFrom="margin">
               <wp:posOffset>923027</wp:posOffset>
@@ -12815,7 +12815,7 @@
           <w:szCs w:val="24"/>
         </w:rPr>
       </w:pPr>
-      <w:bookmarkStart w:id="39" w:name="_Toc468480554"/>
+      <w:bookmarkStart w:id="39" w:name="_Toc468481223"/>
       <w:r>
         <w:rPr>
           <w:noProof/>
@@ -12823,7 +12823,7 @@
         </w:rPr>
         <w:lastRenderedPageBreak/>
         <w:drawing>
-          <wp:anchor distT="0" distB="0" distL="114300" distR="114300" simplePos="0" relativeHeight="251677696" behindDoc="0" locked="0" layoutInCell="1" allowOverlap="1" wp14:anchorId="1C9DC485" wp14:editId="6B88DA23">
+          <wp:anchor distT="0" distB="0" distL="114300" distR="114300" simplePos="0" relativeHeight="251677696" behindDoc="0" locked="0" layoutInCell="1" allowOverlap="1" wp14:anchorId="5660E261" wp14:editId="5DD98ADD">
             <wp:simplePos x="0" y="0"/>
             <wp:positionH relativeFrom="margin">
               <wp:align>right</wp:align>
@@ -13047,14 +13047,14 @@
           <w:szCs w:val="24"/>
         </w:rPr>
       </w:pPr>
-      <w:bookmarkStart w:id="40" w:name="_Toc468480555"/>
+      <w:bookmarkStart w:id="40" w:name="_Toc468481224"/>
       <w:r>
         <w:rPr>
           <w:noProof/>
           <w:lang w:val="en-PH" w:eastAsia="en-PH"/>
         </w:rPr>
         <w:drawing>
-          <wp:anchor distT="0" distB="0" distL="114300" distR="114300" simplePos="0" relativeHeight="251678720" behindDoc="0" locked="0" layoutInCell="1" allowOverlap="1" wp14:anchorId="7C2556EA" wp14:editId="3F8445EB">
+          <wp:anchor distT="0" distB="0" distL="114300" distR="114300" simplePos="0" relativeHeight="251678720" behindDoc="0" locked="0" layoutInCell="1" allowOverlap="1" wp14:anchorId="7DB12223" wp14:editId="0F77A176">
             <wp:simplePos x="0" y="0"/>
             <wp:positionH relativeFrom="margin">
               <wp:align>right</wp:align>
@@ -13368,7 +13368,7 @@
           <w:szCs w:val="24"/>
         </w:rPr>
       </w:pPr>
-      <w:bookmarkStart w:id="41" w:name="_Toc468480556"/>
+      <w:bookmarkStart w:id="41" w:name="_Toc468481225"/>
       <w:r>
         <w:rPr>
           <w:noProof/>
@@ -13376,7 +13376,7 @@
         </w:rPr>
         <w:lastRenderedPageBreak/>
         <w:drawing>
-          <wp:anchor distT="0" distB="0" distL="114300" distR="114300" simplePos="0" relativeHeight="251679744" behindDoc="0" locked="0" layoutInCell="1" allowOverlap="1" wp14:anchorId="507B2C66" wp14:editId="206331B4">
+          <wp:anchor distT="0" distB="0" distL="114300" distR="114300" simplePos="0" relativeHeight="251679744" behindDoc="0" locked="0" layoutInCell="1" allowOverlap="1" wp14:anchorId="7B79F25F" wp14:editId="105423CC">
             <wp:simplePos x="0" y="0"/>
             <wp:positionH relativeFrom="margin">
               <wp:posOffset>879895</wp:posOffset>
@@ -13490,7 +13490,7 @@
           <w:lang w:val="en-PH" w:eastAsia="en-PH"/>
         </w:rPr>
         <w:drawing>
-          <wp:anchor distT="0" distB="0" distL="114300" distR="114300" simplePos="0" relativeHeight="251680768" behindDoc="0" locked="0" layoutInCell="1" allowOverlap="1" wp14:anchorId="18768868" wp14:editId="165BB23C">
+          <wp:anchor distT="0" distB="0" distL="114300" distR="114300" simplePos="0" relativeHeight="251680768" behindDoc="0" locked="0" layoutInCell="1" allowOverlap="1" wp14:anchorId="06EDF133" wp14:editId="714AEBD2">
             <wp:simplePos x="0" y="0"/>
             <wp:positionH relativeFrom="column">
               <wp:posOffset>879475</wp:posOffset>
@@ -13584,7 +13584,7 @@
         </w:rPr>
         <w:lastRenderedPageBreak/>
         <w:drawing>
-          <wp:anchor distT="0" distB="0" distL="114300" distR="114300" simplePos="0" relativeHeight="251682816" behindDoc="0" locked="0" layoutInCell="1" allowOverlap="1" wp14:anchorId="56D160F7" wp14:editId="3981D446">
+          <wp:anchor distT="0" distB="0" distL="114300" distR="114300" simplePos="0" relativeHeight="251682816" behindDoc="0" locked="0" layoutInCell="1" allowOverlap="1" wp14:anchorId="6245BD44" wp14:editId="287ABBC9">
             <wp:simplePos x="0" y="0"/>
             <wp:positionH relativeFrom="margin">
               <wp:posOffset>895350</wp:posOffset>
@@ -13859,7 +13859,7 @@
           <w:lang w:val="en-PH" w:eastAsia="en-PH"/>
         </w:rPr>
         <w:drawing>
-          <wp:anchor distT="0" distB="0" distL="114300" distR="114300" simplePos="0" relativeHeight="251681792" behindDoc="0" locked="0" layoutInCell="1" allowOverlap="1" wp14:anchorId="44B95486" wp14:editId="14EC8361">
+          <wp:anchor distT="0" distB="0" distL="114300" distR="114300" simplePos="0" relativeHeight="251681792" behindDoc="0" locked="0" layoutInCell="1" allowOverlap="1" wp14:anchorId="0782DEF2" wp14:editId="42AFA3FC">
             <wp:simplePos x="0" y="0"/>
             <wp:positionH relativeFrom="margin">
               <wp:align>right</wp:align>
@@ -13948,7 +13948,7 @@
         </w:rPr>
         <w:lastRenderedPageBreak/>
         <w:drawing>
-          <wp:anchor distT="0" distB="0" distL="114300" distR="114300" simplePos="0" relativeHeight="251684864" behindDoc="0" locked="0" layoutInCell="1" allowOverlap="1" wp14:anchorId="5078ECE4" wp14:editId="4A24B9B3">
+          <wp:anchor distT="0" distB="0" distL="114300" distR="114300" simplePos="0" relativeHeight="251684864" behindDoc="0" locked="0" layoutInCell="1" allowOverlap="1" wp14:anchorId="6732CB9E" wp14:editId="22BA5AC5">
             <wp:simplePos x="0" y="0"/>
             <wp:positionH relativeFrom="margin">
               <wp:align>right</wp:align>
@@ -14250,7 +14250,7 @@
           <w:lang w:val="en-PH" w:eastAsia="en-PH"/>
         </w:rPr>
         <w:drawing>
-          <wp:anchor distT="0" distB="0" distL="114300" distR="114300" simplePos="0" relativeHeight="251683840" behindDoc="0" locked="0" layoutInCell="1" allowOverlap="1" wp14:anchorId="7DF4DDD1" wp14:editId="35EE9A4E">
+          <wp:anchor distT="0" distB="0" distL="114300" distR="114300" simplePos="0" relativeHeight="251683840" behindDoc="0" locked="0" layoutInCell="1" allowOverlap="1" wp14:anchorId="62390065" wp14:editId="3FD111CF">
             <wp:simplePos x="0" y="0"/>
             <wp:positionH relativeFrom="margin">
               <wp:align>right</wp:align>
@@ -14363,7 +14363,7 @@
         </w:rPr>
         <w:t xml:space="preserve"> </w:t>
       </w:r>
-      <w:bookmarkStart w:id="42" w:name="_Toc468480557"/>
+      <w:bookmarkStart w:id="42" w:name="_Toc468481226"/>
       <w:r>
         <w:rPr>
           <w:rFonts w:ascii="Arial" w:hAnsi="Arial" w:cs="Arial"/>
@@ -14389,14 +14389,14 @@
           <w:szCs w:val="24"/>
         </w:rPr>
       </w:pPr>
-      <w:bookmarkStart w:id="43" w:name="_Toc468480558"/>
+      <w:bookmarkStart w:id="43" w:name="_Toc468481227"/>
       <w:r>
         <w:rPr>
           <w:noProof/>
           <w:lang w:val="en-PH" w:eastAsia="en-PH"/>
         </w:rPr>
         <w:drawing>
-          <wp:anchor distT="0" distB="0" distL="114300" distR="114300" simplePos="0" relativeHeight="251685888" behindDoc="0" locked="0" layoutInCell="1" allowOverlap="1" wp14:anchorId="1DA27416" wp14:editId="7C4C29FC">
+          <wp:anchor distT="0" distB="0" distL="114300" distR="114300" simplePos="0" relativeHeight="251685888" behindDoc="0" locked="0" layoutInCell="1" allowOverlap="1" wp14:anchorId="52A51A59" wp14:editId="22F0B49B">
             <wp:simplePos x="0" y="0"/>
             <wp:positionH relativeFrom="margin">
               <wp:align>right</wp:align>
@@ -14486,7 +14486,7 @@
           <w:lang w:val="en-PH" w:eastAsia="en-PH"/>
         </w:rPr>
         <w:drawing>
-          <wp:anchor distT="0" distB="0" distL="114300" distR="114300" simplePos="0" relativeHeight="251686912" behindDoc="0" locked="0" layoutInCell="1" allowOverlap="1" wp14:anchorId="10F39904" wp14:editId="6C41FAA7">
+          <wp:anchor distT="0" distB="0" distL="114300" distR="114300" simplePos="0" relativeHeight="251686912" behindDoc="0" locked="0" layoutInCell="1" allowOverlap="1" wp14:anchorId="074D63D9" wp14:editId="3EFC1E86">
             <wp:simplePos x="0" y="0"/>
             <wp:positionH relativeFrom="margin">
               <wp:posOffset>905774</wp:posOffset>
@@ -14782,7 +14782,7 @@
         </w:rPr>
         <w:lastRenderedPageBreak/>
         <w:drawing>
-          <wp:anchor distT="0" distB="0" distL="114300" distR="114300" simplePos="0" relativeHeight="251687936" behindDoc="0" locked="0" layoutInCell="1" allowOverlap="1" wp14:anchorId="3A39CE75" wp14:editId="56B226A9">
+          <wp:anchor distT="0" distB="0" distL="114300" distR="114300" simplePos="0" relativeHeight="251687936" behindDoc="0" locked="0" layoutInCell="1" allowOverlap="1" wp14:anchorId="692BD856" wp14:editId="52175D64">
             <wp:simplePos x="0" y="0"/>
             <wp:positionH relativeFrom="margin">
               <wp:align>right</wp:align>
@@ -14871,7 +14871,7 @@
           <w:szCs w:val="24"/>
         </w:rPr>
       </w:pPr>
-      <w:bookmarkStart w:id="44" w:name="_Toc468480559"/>
+      <w:bookmarkStart w:id="44" w:name="_Toc468481228"/>
       <w:r>
         <w:rPr>
           <w:noProof/>
@@ -14879,7 +14879,7 @@
         </w:rPr>
         <w:lastRenderedPageBreak/>
         <w:drawing>
-          <wp:anchor distT="0" distB="0" distL="114300" distR="114300" simplePos="0" relativeHeight="251688960" behindDoc="0" locked="0" layoutInCell="1" allowOverlap="1" wp14:anchorId="0B81F82A" wp14:editId="141A23C6">
+          <wp:anchor distT="0" distB="0" distL="114300" distR="114300" simplePos="0" relativeHeight="251688960" behindDoc="0" locked="0" layoutInCell="1" allowOverlap="1" wp14:anchorId="6566B2B9" wp14:editId="2FE3448A">
             <wp:simplePos x="0" y="0"/>
             <wp:positionH relativeFrom="margin">
               <wp:align>right</wp:align>
@@ -15216,7 +15216,7 @@
         </w:rPr>
         <w:t xml:space="preserve"> </w:t>
       </w:r>
-      <w:bookmarkStart w:id="45" w:name="_Toc468480560"/>
+      <w:bookmarkStart w:id="45" w:name="_Toc468481229"/>
       <w:r>
         <w:rPr>
           <w:rFonts w:ascii="Arial" w:hAnsi="Arial" w:cs="Arial"/>
@@ -15245,7 +15245,7 @@
           <w:lang w:val="en-PH" w:eastAsia="en-PH"/>
         </w:rPr>
         <w:drawing>
-          <wp:anchor distT="0" distB="0" distL="114300" distR="114300" simplePos="0" relativeHeight="251689984" behindDoc="0" locked="0" layoutInCell="1" allowOverlap="1" wp14:anchorId="49DB2577" wp14:editId="77392B75">
+          <wp:anchor distT="0" distB="0" distL="114300" distR="114300" simplePos="0" relativeHeight="251689984" behindDoc="0" locked="0" layoutInCell="1" allowOverlap="1" wp14:anchorId="3CC93A19" wp14:editId="0EC6B45E">
             <wp:simplePos x="0" y="0"/>
             <wp:positionH relativeFrom="margin">
               <wp:posOffset>638175</wp:posOffset>
@@ -15361,7 +15361,7 @@
         </w:rPr>
         <w:t xml:space="preserve"> </w:t>
       </w:r>
-      <w:bookmarkStart w:id="46" w:name="_Toc468480561"/>
+      <w:bookmarkStart w:id="46" w:name="_Toc468481230"/>
       <w:r>
         <w:rPr>
           <w:rFonts w:ascii="Arial" w:hAnsi="Arial" w:cs="Arial"/>
@@ -15390,7 +15390,7 @@
           <w:lang w:val="en-PH" w:eastAsia="en-PH"/>
         </w:rPr>
         <w:drawing>
-          <wp:anchor distT="0" distB="0" distL="114300" distR="114300" simplePos="0" relativeHeight="251691008" behindDoc="0" locked="0" layoutInCell="1" allowOverlap="1" wp14:anchorId="6745108D" wp14:editId="5F98E489">
+          <wp:anchor distT="0" distB="0" distL="114300" distR="114300" simplePos="0" relativeHeight="251691008" behindDoc="0" locked="0" layoutInCell="1" allowOverlap="1" wp14:anchorId="7802211C" wp14:editId="04BD1A66">
             <wp:simplePos x="0" y="0"/>
             <wp:positionH relativeFrom="margin">
               <wp:align>right</wp:align>
@@ -15503,7 +15503,7 @@
         </w:rPr>
         <w:t xml:space="preserve"> </w:t>
       </w:r>
-      <w:bookmarkStart w:id="47" w:name="_Toc468480562"/>
+      <w:bookmarkStart w:id="47" w:name="_Toc468481231"/>
       <w:r>
         <w:rPr>
           <w:rFonts w:ascii="Arial" w:hAnsi="Arial" w:cs="Arial"/>
@@ -15553,7 +15553,7 @@
         </w:rPr>
         <w:t xml:space="preserve"> </w:t>
       </w:r>
-      <w:bookmarkStart w:id="48" w:name="_Toc468480563"/>
+      <w:bookmarkStart w:id="48" w:name="_Toc468481232"/>
       <w:r>
         <w:rPr>
           <w:rFonts w:ascii="Arial" w:hAnsi="Arial" w:cs="Arial"/>
@@ -15593,7 +15593,7 @@
         </w:rPr>
         <w:t xml:space="preserve"> </w:t>
       </w:r>
-      <w:bookmarkStart w:id="49" w:name="_Toc468480564"/>
+      <w:bookmarkStart w:id="49" w:name="_Toc468481233"/>
       <w:r>
         <w:rPr>
           <w:rFonts w:ascii="Arial" w:hAnsi="Arial" w:cs="Arial"/>
@@ -15643,7 +15643,7 @@
         </w:rPr>
         <w:t xml:space="preserve"> </w:t>
       </w:r>
-      <w:bookmarkStart w:id="50" w:name="_Toc468480565"/>
+      <w:bookmarkStart w:id="50" w:name="_Toc468481234"/>
       <w:r>
         <w:rPr>
           <w:rFonts w:ascii="Arial" w:hAnsi="Arial" w:cs="Arial"/>
@@ -15693,7 +15693,7 @@
         </w:rPr>
         <w:t xml:space="preserve"> </w:t>
       </w:r>
-      <w:bookmarkStart w:id="51" w:name="_Toc468480566"/>
+      <w:bookmarkStart w:id="51" w:name="_Toc468481235"/>
       <w:r>
         <w:rPr>
           <w:rFonts w:ascii="Arial" w:hAnsi="Arial" w:cs="Arial"/>
@@ -15743,7 +15743,7 @@
         </w:rPr>
         <w:t xml:space="preserve"> </w:t>
       </w:r>
-      <w:bookmarkStart w:id="52" w:name="_Toc468480567"/>
+      <w:bookmarkStart w:id="52" w:name="_Toc468481236"/>
       <w:r>
         <w:rPr>
           <w:rFonts w:ascii="Arial" w:hAnsi="Arial" w:cs="Arial"/>
@@ -15755,6 +15755,16 @@
         <w:t>Component Diagram</w:t>
       </w:r>
       <w:bookmarkEnd w:id="52"/>
+    </w:p>
+    <w:p>
+      <w:pPr>
+        <w:rPr>
+          <w:rFonts w:eastAsiaTheme="majorEastAsia"/>
+        </w:rPr>
+      </w:pPr>
+      <w:r>
+        <w:br w:type="page"/>
+      </w:r>
     </w:p>
     <w:p>
       <w:pPr>
@@ -15775,6 +15785,78 @@
       </w:pPr>
       <w:r>
         <w:rPr>
+          <w:noProof/>
+          <w:lang w:val="en-PH" w:eastAsia="en-PH"/>
+        </w:rPr>
+        <w:lastRenderedPageBreak/>
+        <w:drawing>
+          <wp:anchor distT="0" distB="0" distL="114300" distR="114300" simplePos="0" relativeHeight="251692032" behindDoc="0" locked="0" layoutInCell="1" allowOverlap="1" wp14:anchorId="49F4FF94" wp14:editId="56FDAF19">
+            <wp:simplePos x="0" y="0"/>
+            <wp:positionH relativeFrom="margin">
+              <wp:align>right</wp:align>
+            </wp:positionH>
+            <wp:positionV relativeFrom="paragraph">
+              <wp:posOffset>307238</wp:posOffset>
+            </wp:positionV>
+            <wp:extent cx="5031589" cy="2519092"/>
+            <wp:effectExtent l="0" t="0" r="0" b="0"/>
+            <wp:wrapNone/>
+            <wp:docPr id="1" name="Picture 1" descr="Package_zpsddydugjx.png"/>
+            <wp:cNvGraphicFramePr>
+              <a:graphicFrameLocks xmlns:a="http://schemas.openxmlformats.org/drawingml/2006/main" noChangeAspect="1"/>
+            </wp:cNvGraphicFramePr>
+            <a:graphic xmlns:a="http://schemas.openxmlformats.org/drawingml/2006/main">
+              <a:graphicData uri="http://schemas.openxmlformats.org/drawingml/2006/picture">
+                <pic:pic xmlns:pic="http://schemas.openxmlformats.org/drawingml/2006/picture">
+                  <pic:nvPicPr>
+                    <pic:cNvPr id="0" name="Picture 1" descr="Package_zpsddydugjx.png"/>
+                    <pic:cNvPicPr>
+                      <a:picLocks noChangeAspect="1" noChangeArrowheads="1"/>
+                    </pic:cNvPicPr>
+                  </pic:nvPicPr>
+                  <pic:blipFill rotWithShape="1">
+                    <a:blip r:embed="rId36">
+                      <a:extLst>
+                        <a:ext uri="{28A0092B-C50C-407E-A947-70E740481C1C}">
+                          <a14:useLocalDpi xmlns:a14="http://schemas.microsoft.com/office/drawing/2010/main" val="0"/>
+                        </a:ext>
+                      </a:extLst>
+                    </a:blip>
+                    <a:srcRect l="1605" t="2168" r="4858" b="10805"/>
+                    <a:stretch/>
+                  </pic:blipFill>
+                  <pic:spPr bwMode="auto">
+                    <a:xfrm>
+                      <a:off x="0" y="0"/>
+                      <a:ext cx="5031589" cy="2519092"/>
+                    </a:xfrm>
+                    <a:prstGeom prst="rect">
+                      <a:avLst/>
+                    </a:prstGeom>
+                    <a:noFill/>
+                    <a:ln>
+                      <a:noFill/>
+                    </a:ln>
+                    <a:extLst>
+                      <a:ext uri="{53640926-AAD7-44D8-BBD7-CCE9431645EC}">
+                        <a14:shadowObscured xmlns:a14="http://schemas.microsoft.com/office/drawing/2010/main"/>
+                      </a:ext>
+                    </a:extLst>
+                  </pic:spPr>
+                </pic:pic>
+              </a:graphicData>
+            </a:graphic>
+            <wp14:sizeRelH relativeFrom="page">
+              <wp14:pctWidth>0</wp14:pctWidth>
+            </wp14:sizeRelH>
+            <wp14:sizeRelV relativeFrom="page">
+              <wp14:pctHeight>0</wp14:pctHeight>
+            </wp14:sizeRelV>
+          </wp:anchor>
+        </w:drawing>
+      </w:r>
+      <w:r>
+        <w:rPr>
           <w:rFonts w:ascii="Arial" w:hAnsi="Arial" w:cs="Arial"/>
           <w:b/>
           <w:color w:val="auto"/>
@@ -15783,7 +15865,7 @@
         </w:rPr>
         <w:t xml:space="preserve"> </w:t>
       </w:r>
-      <w:bookmarkStart w:id="53" w:name="_Toc468480568"/>
+      <w:bookmarkStart w:id="53" w:name="_Toc468481237"/>
       <w:r>
         <w:rPr>
           <w:rFonts w:ascii="Arial" w:hAnsi="Arial" w:cs="Arial"/>
@@ -15795,6 +15877,147 @@
         <w:t>Package Diagram</w:t>
       </w:r>
       <w:bookmarkEnd w:id="53"/>
+      <w:r>
+        <w:rPr>
+          <w:rFonts w:ascii="Arial" w:hAnsi="Arial" w:cs="Arial"/>
+          <w:b/>
+          <w:color w:val="auto"/>
+          <w:sz w:val="24"/>
+          <w:szCs w:val="24"/>
+        </w:rPr>
+        <w:br/>
+      </w:r>
+    </w:p>
+    <w:p>
+      <w:pPr>
+        <w:rPr>
+          <w:rFonts w:eastAsiaTheme="majorEastAsia"/>
+        </w:rPr>
+      </w:pPr>
+    </w:p>
+    <w:p>
+      <w:pPr>
+        <w:pStyle w:val="Heading2"/>
+        <w:spacing w:line="340" w:lineRule="atLeast"/>
+        <w:ind w:left="1797"/>
+        <w:rPr>
+          <w:rFonts w:ascii="Arial" w:hAnsi="Arial" w:cs="Arial"/>
+          <w:b/>
+          <w:color w:val="auto"/>
+          <w:sz w:val="24"/>
+          <w:szCs w:val="24"/>
+        </w:rPr>
+      </w:pPr>
+      <w:r>
+        <w:rPr>
+          <w:rFonts w:ascii="Arial" w:hAnsi="Arial" w:cs="Arial"/>
+          <w:b/>
+          <w:color w:val="auto"/>
+          <w:sz w:val="24"/>
+          <w:szCs w:val="24"/>
+        </w:rPr>
+        <w:br/>
+      </w:r>
+      <w:r>
+        <w:rPr>
+          <w:rFonts w:ascii="Arial" w:hAnsi="Arial" w:cs="Arial"/>
+          <w:b/>
+          <w:color w:val="auto"/>
+          <w:sz w:val="24"/>
+          <w:szCs w:val="24"/>
+        </w:rPr>
+        <w:br/>
+      </w:r>
+      <w:r>
+        <w:rPr>
+          <w:rFonts w:ascii="Arial" w:hAnsi="Arial" w:cs="Arial"/>
+          <w:b/>
+          <w:color w:val="auto"/>
+          <w:sz w:val="24"/>
+          <w:szCs w:val="24"/>
+        </w:rPr>
+        <w:br/>
+      </w:r>
+      <w:r>
+        <w:rPr>
+          <w:rFonts w:ascii="Arial" w:hAnsi="Arial" w:cs="Arial"/>
+          <w:b/>
+          <w:color w:val="auto"/>
+          <w:sz w:val="24"/>
+          <w:szCs w:val="24"/>
+        </w:rPr>
+        <w:br/>
+      </w:r>
+      <w:r>
+        <w:rPr>
+          <w:rFonts w:ascii="Arial" w:hAnsi="Arial" w:cs="Arial"/>
+          <w:b/>
+          <w:color w:val="auto"/>
+          <w:sz w:val="24"/>
+          <w:szCs w:val="24"/>
+        </w:rPr>
+        <w:br/>
+      </w:r>
+      <w:r>
+        <w:rPr>
+          <w:rFonts w:ascii="Arial" w:hAnsi="Arial" w:cs="Arial"/>
+          <w:b/>
+          <w:color w:val="auto"/>
+          <w:sz w:val="24"/>
+          <w:szCs w:val="24"/>
+        </w:rPr>
+        <w:br/>
+      </w:r>
+      <w:r>
+        <w:rPr>
+          <w:rFonts w:ascii="Arial" w:hAnsi="Arial" w:cs="Arial"/>
+          <w:b/>
+          <w:color w:val="auto"/>
+          <w:sz w:val="24"/>
+          <w:szCs w:val="24"/>
+        </w:rPr>
+        <w:br/>
+      </w:r>
+      <w:r>
+        <w:rPr>
+          <w:rFonts w:ascii="Arial" w:hAnsi="Arial" w:cs="Arial"/>
+          <w:b/>
+          <w:color w:val="auto"/>
+          <w:sz w:val="24"/>
+          <w:szCs w:val="24"/>
+        </w:rPr>
+        <w:br/>
+      </w:r>
+      <w:r>
+        <w:rPr>
+          <w:rFonts w:ascii="Arial" w:hAnsi="Arial" w:cs="Arial"/>
+          <w:b/>
+          <w:color w:val="auto"/>
+          <w:sz w:val="24"/>
+          <w:szCs w:val="24"/>
+        </w:rPr>
+        <w:br/>
+      </w:r>
+      <w:r>
+        <w:rPr>
+          <w:rFonts w:ascii="Arial" w:hAnsi="Arial" w:cs="Arial"/>
+          <w:b/>
+          <w:color w:val="auto"/>
+          <w:sz w:val="24"/>
+          <w:szCs w:val="24"/>
+        </w:rPr>
+        <w:br/>
+      </w:r>
+      <w:r>
+        <w:rPr>
+          <w:rFonts w:ascii="Arial" w:hAnsi="Arial" w:cs="Arial"/>
+          <w:b/>
+          <w:color w:val="auto"/>
+          <w:sz w:val="24"/>
+          <w:szCs w:val="24"/>
+        </w:rPr>
+        <w:br/>
+      </w:r>
     </w:p>
     <w:p>
       <w:pPr>
@@ -15823,7 +16046,7 @@
         </w:rPr>
         <w:t xml:space="preserve"> </w:t>
       </w:r>
-      <w:bookmarkStart w:id="54" w:name="_Toc468480569"/>
+      <w:bookmarkStart w:id="54" w:name="_Toc468481238"/>
       <w:r>
         <w:rPr>
           <w:rFonts w:ascii="Arial" w:hAnsi="Arial" w:cs="Arial"/>
@@ -15835,6 +16058,101 @@
         <w:t>Deployment Diagram</w:t>
       </w:r>
       <w:bookmarkEnd w:id="54"/>
+    </w:p>
+    <w:p>
+      <w:pPr>
+        <w:rPr>
+          <w:rFonts w:eastAsiaTheme="majorEastAsia"/>
+        </w:rPr>
+      </w:pPr>
+      <w:r>
+        <w:rPr>
+          <w:noProof/>
+          <w:lang w:val="en-PH" w:eastAsia="en-PH"/>
+        </w:rPr>
+        <w:drawing>
+          <wp:anchor distT="0" distB="0" distL="114300" distR="114300" simplePos="0" relativeHeight="251693056" behindDoc="0" locked="0" layoutInCell="1" allowOverlap="1" wp14:anchorId="46703225" wp14:editId="594085FD">
+            <wp:simplePos x="0" y="0"/>
+            <wp:positionH relativeFrom="margin">
+              <wp:align>right</wp:align>
+            </wp:positionH>
+            <wp:positionV relativeFrom="paragraph">
+              <wp:posOffset>42774</wp:posOffset>
+            </wp:positionV>
+            <wp:extent cx="5113325" cy="3224530"/>
+            <wp:effectExtent l="0" t="0" r="0" b="0"/>
+            <wp:wrapNone/>
+            <wp:docPr id="2" name="Picture 2" descr="Deployment%20diagram_zpsm3vfd5bx.png"/>
+            <wp:cNvGraphicFramePr>
+              <a:graphicFrameLocks xmlns:a="http://schemas.openxmlformats.org/drawingml/2006/main" noChangeAspect="1"/>
+            </wp:cNvGraphicFramePr>
+            <a:graphic xmlns:a="http://schemas.openxmlformats.org/drawingml/2006/main">
+              <a:graphicData uri="http://schemas.openxmlformats.org/drawingml/2006/picture">
+                <pic:pic xmlns:pic="http://schemas.openxmlformats.org/drawingml/2006/picture">
+                  <pic:nvPicPr>
+                    <pic:cNvPr id="0" name="Picture 3" descr="Deployment%20diagram_zpsm3vfd5bx.png"/>
+                    <pic:cNvPicPr>
+                      <a:picLocks noChangeAspect="1" noChangeArrowheads="1"/>
+                    </pic:cNvPicPr>
+                  </pic:nvPicPr>
+                  <pic:blipFill rotWithShape="1">
+                    <a:blip r:embed="rId37">
+                      <a:extLst>
+                        <a:ext uri="{28A0092B-C50C-407E-A947-70E740481C1C}">
+                          <a14:useLocalDpi xmlns:a14="http://schemas.microsoft.com/office/drawing/2010/main" val="0"/>
+                        </a:ext>
+                      </a:extLst>
+                    </a:blip>
+                    <a:srcRect l="5171" t="6991" r="8741" b="9687"/>
+                    <a:stretch/>
+                  </pic:blipFill>
+                  <pic:spPr bwMode="auto">
+                    <a:xfrm>
+                      <a:off x="0" y="0"/>
+                      <a:ext cx="5113325" cy="3224530"/>
+                    </a:xfrm>
+                    <a:prstGeom prst="rect">
+                      <a:avLst/>
+                    </a:prstGeom>
+                    <a:noFill/>
+                    <a:ln>
+                      <a:noFill/>
+                    </a:ln>
+                    <a:extLst>
+                      <a:ext uri="{53640926-AAD7-44D8-BBD7-CCE9431645EC}">
+                        <a14:shadowObscured xmlns:a14="http://schemas.microsoft.com/office/drawing/2010/main"/>
+                      </a:ext>
+                    </a:extLst>
+                  </pic:spPr>
+                </pic:pic>
+              </a:graphicData>
+            </a:graphic>
+            <wp14:sizeRelH relativeFrom="page">
+              <wp14:pctWidth>0</wp14:pctWidth>
+            </wp14:sizeRelH>
+            <wp14:sizeRelV relativeFrom="page">
+              <wp14:pctHeight>0</wp14:pctHeight>
+            </wp14:sizeRelV>
+          </wp:anchor>
+        </w:drawing>
+      </w:r>
+      <w:r>
+        <w:br w:type="page"/>
+      </w:r>
+    </w:p>
+    <w:p>
+      <w:pPr>
+        <w:pStyle w:val="Heading2"/>
+        <w:spacing w:line="340" w:lineRule="atLeast"/>
+        <w:ind w:left="1797"/>
+        <w:rPr>
+          <w:rFonts w:ascii="Arial" w:hAnsi="Arial" w:cs="Arial"/>
+          <w:b/>
+          <w:color w:val="auto"/>
+          <w:sz w:val="24"/>
+          <w:szCs w:val="24"/>
+        </w:rPr>
+      </w:pPr>
     </w:p>
     <w:p>
       <w:pPr>
@@ -15863,7 +16181,7 @@
         </w:rPr>
         <w:t xml:space="preserve"> </w:t>
       </w:r>
-      <w:bookmarkStart w:id="55" w:name="_Toc468480570"/>
+      <w:bookmarkStart w:id="55" w:name="_Toc468481239"/>
       <w:r>
         <w:rPr>
           <w:rFonts w:ascii="Arial" w:hAnsi="Arial" w:cs="Arial"/>
@@ -15875,6 +16193,244 @@
         <w:t>Sequence Diagram</w:t>
       </w:r>
       <w:bookmarkEnd w:id="55"/>
+    </w:p>
+    <w:p>
+      <w:pPr>
+        <w:rPr>
+          <w:rFonts w:eastAsiaTheme="majorEastAsia"/>
+        </w:rPr>
+      </w:pPr>
+      <w:r>
+        <w:rPr>
+          <w:noProof/>
+          <w:lang w:val="en-PH" w:eastAsia="en-PH"/>
+        </w:rPr>
+        <w:drawing>
+          <wp:anchor distT="0" distB="0" distL="114300" distR="114300" simplePos="0" relativeHeight="251695104" behindDoc="0" locked="0" layoutInCell="1" allowOverlap="1" wp14:anchorId="2ED3EC53" wp14:editId="131E064B">
+            <wp:simplePos x="0" y="0"/>
+            <wp:positionH relativeFrom="margin">
+              <wp:posOffset>929031</wp:posOffset>
+            </wp:positionH>
+            <wp:positionV relativeFrom="paragraph">
+              <wp:posOffset>3610050</wp:posOffset>
+            </wp:positionV>
+            <wp:extent cx="5010938" cy="2806813"/>
+            <wp:effectExtent l="0" t="0" r="0" b="0"/>
+            <wp:wrapNone/>
+            <wp:docPr id="24" name="Picture 24" descr="Sequence%20Diagram%20employee_zpszuslkj7w.png"/>
+            <wp:cNvGraphicFramePr>
+              <a:graphicFrameLocks xmlns:a="http://schemas.openxmlformats.org/drawingml/2006/main" noChangeAspect="1"/>
+            </wp:cNvGraphicFramePr>
+            <a:graphic xmlns:a="http://schemas.openxmlformats.org/drawingml/2006/main">
+              <a:graphicData uri="http://schemas.openxmlformats.org/drawingml/2006/picture">
+                <pic:pic xmlns:pic="http://schemas.openxmlformats.org/drawingml/2006/picture">
+                  <pic:nvPicPr>
+                    <pic:cNvPr id="0" name="Picture 7" descr="Sequence%20Diagram%20employee_zpszuslkj7w.png"/>
+                    <pic:cNvPicPr>
+                      <a:picLocks noChangeAspect="1" noChangeArrowheads="1"/>
+                    </pic:cNvPicPr>
+                  </pic:nvPicPr>
+                  <pic:blipFill rotWithShape="1">
+                    <a:blip r:embed="rId38">
+                      <a:extLst>
+                        <a:ext uri="{28A0092B-C50C-407E-A947-70E740481C1C}">
+                          <a14:useLocalDpi xmlns:a14="http://schemas.microsoft.com/office/drawing/2010/main" val="0"/>
+                        </a:ext>
+                      </a:extLst>
+                    </a:blip>
+                    <a:srcRect l="1477" t="3872" r="3354" b="2978"/>
+                    <a:stretch/>
+                  </pic:blipFill>
+                  <pic:spPr bwMode="auto">
+                    <a:xfrm>
+                      <a:off x="0" y="0"/>
+                      <a:ext cx="5018054" cy="2810799"/>
+                    </a:xfrm>
+                    <a:prstGeom prst="rect">
+                      <a:avLst/>
+                    </a:prstGeom>
+                    <a:noFill/>
+                    <a:ln>
+                      <a:noFill/>
+                    </a:ln>
+                    <a:extLst>
+                      <a:ext uri="{53640926-AAD7-44D8-BBD7-CCE9431645EC}">
+                        <a14:shadowObscured xmlns:a14="http://schemas.microsoft.com/office/drawing/2010/main"/>
+                      </a:ext>
+                    </a:extLst>
+                  </pic:spPr>
+                </pic:pic>
+              </a:graphicData>
+            </a:graphic>
+            <wp14:sizeRelH relativeFrom="page">
+              <wp14:pctWidth>0</wp14:pctWidth>
+            </wp14:sizeRelH>
+            <wp14:sizeRelV relativeFrom="page">
+              <wp14:pctHeight>0</wp14:pctHeight>
+            </wp14:sizeRelV>
+          </wp:anchor>
+        </w:drawing>
+      </w:r>
+      <w:r>
+        <w:br/>
+      </w:r>
+      <w:r>
+        <w:br/>
+      </w:r>
+      <w:r>
+        <w:br/>
+      </w:r>
+      <w:r>
+        <w:br/>
+      </w:r>
+      <w:r>
+        <w:br/>
+      </w:r>
+      <w:r>
+        <w:br/>
+      </w:r>
+      <w:r>
+        <w:br/>
+      </w:r>
+      <w:r>
+        <w:br/>
+      </w:r>
+      <w:r>
+        <w:br/>
+      </w:r>
+      <w:r>
+        <w:br/>
+      </w:r>
+      <w:r>
+        <w:br/>
+      </w:r>
+      <w:r>
+        <w:br/>
+      </w:r>
+      <w:r>
+        <w:br/>
+      </w:r>
+      <w:r>
+        <w:br/>
+      </w:r>
+      <w:r>
+        <w:br/>
+      </w:r>
+      <w:r>
+        <w:br/>
+      </w:r>
+      <w:r>
+        <w:br/>
+      </w:r>
+      <w:r>
+        <w:br/>
+      </w:r>
+      <w:r>
+        <w:br/>
+      </w:r>
+      <w:r>
+        <w:br/>
+      </w:r>
+      <w:r>
+        <w:br/>
+      </w:r>
+      <w:r>
+        <w:br/>
+      </w:r>
+      <w:r>
+        <w:br/>
+      </w:r>
+      <w:r>
+        <w:br/>
+      </w:r>
+      <w:r>
+        <w:rPr>
+          <w:noProof/>
+          <w:lang w:val="en-PH" w:eastAsia="en-PH"/>
+        </w:rPr>
+        <w:drawing>
+          <wp:anchor distT="0" distB="0" distL="114300" distR="114300" simplePos="0" relativeHeight="251694080" behindDoc="0" locked="0" layoutInCell="1" allowOverlap="1" wp14:anchorId="5B5F257D" wp14:editId="6C2E190E">
+            <wp:simplePos x="0" y="0"/>
+            <wp:positionH relativeFrom="column">
+              <wp:posOffset>775411</wp:posOffset>
+            </wp:positionH>
+            <wp:positionV relativeFrom="paragraph">
+              <wp:posOffset>91440</wp:posOffset>
+            </wp:positionV>
+            <wp:extent cx="5201184" cy="3040719"/>
+            <wp:effectExtent l="0" t="0" r="0" b="7620"/>
+            <wp:wrapNone/>
+            <wp:docPr id="23" name="Picture 23" descr="Sequence%20Diagram%20Student_zpsunjdvwf1.png"/>
+            <wp:cNvGraphicFramePr>
+              <a:graphicFrameLocks xmlns:a="http://schemas.openxmlformats.org/drawingml/2006/main" noChangeAspect="1"/>
+            </wp:cNvGraphicFramePr>
+            <a:graphic xmlns:a="http://schemas.openxmlformats.org/drawingml/2006/main">
+              <a:graphicData uri="http://schemas.openxmlformats.org/drawingml/2006/picture">
+                <pic:pic xmlns:pic="http://schemas.openxmlformats.org/drawingml/2006/picture">
+                  <pic:nvPicPr>
+                    <pic:cNvPr id="0" name="Picture 5" descr="Sequence%20Diagram%20Student_zpsunjdvwf1.png"/>
+                    <pic:cNvPicPr>
+                      <a:picLocks noChangeAspect="1" noChangeArrowheads="1"/>
+                    </pic:cNvPicPr>
+                  </pic:nvPicPr>
+                  <pic:blipFill rotWithShape="1">
+                    <a:blip r:embed="rId39">
+                      <a:extLst>
+                        <a:ext uri="{28A0092B-C50C-407E-A947-70E740481C1C}">
+                          <a14:useLocalDpi xmlns:a14="http://schemas.microsoft.com/office/drawing/2010/main" val="0"/>
+                        </a:ext>
+                      </a:extLst>
+                    </a:blip>
+                    <a:srcRect l="2093" t="1445" r="1025" b="3581"/>
+                    <a:stretch/>
+                  </pic:blipFill>
+                  <pic:spPr bwMode="auto">
+                    <a:xfrm>
+                      <a:off x="0" y="0"/>
+                      <a:ext cx="5204826" cy="3042848"/>
+                    </a:xfrm>
+                    <a:prstGeom prst="rect">
+                      <a:avLst/>
+                    </a:prstGeom>
+                    <a:noFill/>
+                    <a:ln>
+                      <a:noFill/>
+                    </a:ln>
+                    <a:extLst>
+                      <a:ext uri="{53640926-AAD7-44D8-BBD7-CCE9431645EC}">
+                        <a14:shadowObscured xmlns:a14="http://schemas.microsoft.com/office/drawing/2010/main"/>
+                      </a:ext>
+                    </a:extLst>
+                  </pic:spPr>
+                </pic:pic>
+              </a:graphicData>
+            </a:graphic>
+            <wp14:sizeRelH relativeFrom="page">
+              <wp14:pctWidth>0</wp14:pctWidth>
+            </wp14:sizeRelH>
+            <wp14:sizeRelV relativeFrom="page">
+              <wp14:pctHeight>0</wp14:pctHeight>
+            </wp14:sizeRelV>
+          </wp:anchor>
+        </w:drawing>
+      </w:r>
+      <w:r>
+        <w:br w:type="page"/>
+      </w:r>
+    </w:p>
+    <w:p>
+      <w:pPr>
+        <w:pStyle w:val="Heading2"/>
+        <w:spacing w:line="340" w:lineRule="atLeast"/>
+        <w:ind w:left="1797"/>
+        <w:rPr>
+          <w:rFonts w:ascii="Arial" w:hAnsi="Arial" w:cs="Arial"/>
+          <w:b/>
+          <w:color w:val="auto"/>
+          <w:sz w:val="24"/>
+          <w:szCs w:val="24"/>
+        </w:rPr>
+      </w:pPr>
     </w:p>
     <w:p>
       <w:pPr>
@@ -15903,7 +16459,7 @@
         </w:rPr>
         <w:t xml:space="preserve"> </w:t>
       </w:r>
-      <w:bookmarkStart w:id="56" w:name="_Toc468480571"/>
+      <w:bookmarkStart w:id="56" w:name="_Toc468481240"/>
       <w:r>
         <w:rPr>
           <w:rFonts w:ascii="Arial" w:hAnsi="Arial" w:cs="Arial"/>
@@ -15915,6 +16471,100 @@
         <w:t>Composite Diagram</w:t>
       </w:r>
       <w:bookmarkEnd w:id="56"/>
+    </w:p>
+    <w:p>
+      <w:pPr>
+        <w:rPr>
+          <w:rFonts w:eastAsiaTheme="majorEastAsia"/>
+        </w:rPr>
+      </w:pPr>
+      <w:r>
+        <w:rPr>
+          <w:noProof/>
+          <w:lang w:val="en-PH" w:eastAsia="en-PH"/>
+        </w:rPr>
+        <w:drawing>
+          <wp:anchor distT="0" distB="0" distL="114300" distR="114300" simplePos="0" relativeHeight="251696128" behindDoc="0" locked="0" layoutInCell="1" allowOverlap="1" wp14:anchorId="5925C14C" wp14:editId="1875737A">
+            <wp:simplePos x="0" y="0"/>
+            <wp:positionH relativeFrom="margin">
+              <wp:align>right</wp:align>
+            </wp:positionH>
+            <wp:positionV relativeFrom="paragraph">
+              <wp:posOffset>54864</wp:posOffset>
+            </wp:positionV>
+            <wp:extent cx="5942965" cy="4111142"/>
+            <wp:effectExtent l="0" t="0" r="635" b="3810"/>
+            <wp:wrapNone/>
+            <wp:docPr id="27" name="Picture 27" descr="Composite_zpsvfncpopt.png"/>
+            <wp:cNvGraphicFramePr>
+              <a:graphicFrameLocks xmlns:a="http://schemas.openxmlformats.org/drawingml/2006/main" noChangeAspect="1"/>
+            </wp:cNvGraphicFramePr>
+            <a:graphic xmlns:a="http://schemas.openxmlformats.org/drawingml/2006/main">
+              <a:graphicData uri="http://schemas.openxmlformats.org/drawingml/2006/picture">
+                <pic:pic xmlns:pic="http://schemas.openxmlformats.org/drawingml/2006/picture">
+                  <pic:nvPicPr>
+                    <pic:cNvPr id="0" name="Picture 9" descr="Composite_zpsvfncpopt.png"/>
+                    <pic:cNvPicPr>
+                      <a:picLocks noChangeAspect="1" noChangeArrowheads="1"/>
+                    </pic:cNvPicPr>
+                  </pic:nvPicPr>
+                  <pic:blipFill rotWithShape="1">
+                    <a:blip r:embed="rId40">
+                      <a:extLst>
+                        <a:ext uri="{28A0092B-C50C-407E-A947-70E740481C1C}">
+                          <a14:useLocalDpi xmlns:a14="http://schemas.microsoft.com/office/drawing/2010/main" val="0"/>
+                        </a:ext>
+                      </a:extLst>
+                    </a:blip>
+                    <a:srcRect t="1453"/>
+                    <a:stretch/>
+                  </pic:blipFill>
+                  <pic:spPr bwMode="auto">
+                    <a:xfrm>
+                      <a:off x="0" y="0"/>
+                      <a:ext cx="5942965" cy="4111142"/>
+                    </a:xfrm>
+                    <a:prstGeom prst="rect">
+                      <a:avLst/>
+                    </a:prstGeom>
+                    <a:noFill/>
+                    <a:ln>
+                      <a:noFill/>
+                    </a:ln>
+                    <a:extLst>
+                      <a:ext uri="{53640926-AAD7-44D8-BBD7-CCE9431645EC}">
+                        <a14:shadowObscured xmlns:a14="http://schemas.microsoft.com/office/drawing/2010/main"/>
+                      </a:ext>
+                    </a:extLst>
+                  </pic:spPr>
+                </pic:pic>
+              </a:graphicData>
+            </a:graphic>
+            <wp14:sizeRelH relativeFrom="page">
+              <wp14:pctWidth>0</wp14:pctWidth>
+            </wp14:sizeRelH>
+            <wp14:sizeRelV relativeFrom="page">
+              <wp14:pctHeight>0</wp14:pctHeight>
+            </wp14:sizeRelV>
+          </wp:anchor>
+        </w:drawing>
+      </w:r>
+      <w:r>
+        <w:br w:type="page"/>
+      </w:r>
+    </w:p>
+    <w:p>
+      <w:pPr>
+        <w:pStyle w:val="Heading2"/>
+        <w:spacing w:line="340" w:lineRule="atLeast"/>
+        <w:rPr>
+          <w:rFonts w:ascii="Arial" w:hAnsi="Arial" w:cs="Arial"/>
+          <w:b/>
+          <w:color w:val="auto"/>
+          <w:sz w:val="24"/>
+          <w:szCs w:val="24"/>
+        </w:rPr>
+      </w:pPr>
     </w:p>
     <w:p>
       <w:pPr>
@@ -15935,6 +16585,77 @@
       </w:pPr>
       <w:r>
         <w:rPr>
+          <w:noProof/>
+          <w:lang w:val="en-PH" w:eastAsia="en-PH"/>
+        </w:rPr>
+        <w:drawing>
+          <wp:anchor distT="0" distB="0" distL="114300" distR="114300" simplePos="0" relativeHeight="251697152" behindDoc="0" locked="0" layoutInCell="1" allowOverlap="1" wp14:anchorId="6F37A820" wp14:editId="4539B482">
+            <wp:simplePos x="0" y="0"/>
+            <wp:positionH relativeFrom="margin">
+              <wp:align>right</wp:align>
+            </wp:positionH>
+            <wp:positionV relativeFrom="paragraph">
+              <wp:posOffset>318110</wp:posOffset>
+            </wp:positionV>
+            <wp:extent cx="5031613" cy="3633877"/>
+            <wp:effectExtent l="0" t="0" r="0" b="5080"/>
+            <wp:wrapNone/>
+            <wp:docPr id="33" name="Picture 33" descr="InteractionOverviewDiagram_zpsz7rkvsqh.png"/>
+            <wp:cNvGraphicFramePr>
+              <a:graphicFrameLocks xmlns:a="http://schemas.openxmlformats.org/drawingml/2006/main" noChangeAspect="1"/>
+            </wp:cNvGraphicFramePr>
+            <a:graphic xmlns:a="http://schemas.openxmlformats.org/drawingml/2006/main">
+              <a:graphicData uri="http://schemas.openxmlformats.org/drawingml/2006/picture">
+                <pic:pic xmlns:pic="http://schemas.openxmlformats.org/drawingml/2006/picture">
+                  <pic:nvPicPr>
+                    <pic:cNvPr id="0" name="Picture 11" descr="InteractionOverviewDiagram_zpsz7rkvsqh.png"/>
+                    <pic:cNvPicPr>
+                      <a:picLocks noChangeAspect="1" noChangeArrowheads="1"/>
+                    </pic:cNvPicPr>
+                  </pic:nvPicPr>
+                  <pic:blipFill rotWithShape="1">
+                    <a:blip r:embed="rId41">
+                      <a:extLst>
+                        <a:ext uri="{28A0092B-C50C-407E-A947-70E740481C1C}">
+                          <a14:useLocalDpi xmlns:a14="http://schemas.microsoft.com/office/drawing/2010/main" val="0"/>
+                        </a:ext>
+                      </a:extLst>
+                    </a:blip>
+                    <a:srcRect l="4924" t="1953" r="2615" b="4315"/>
+                    <a:stretch/>
+                  </pic:blipFill>
+                  <pic:spPr bwMode="auto">
+                    <a:xfrm>
+                      <a:off x="0" y="0"/>
+                      <a:ext cx="5031613" cy="3633877"/>
+                    </a:xfrm>
+                    <a:prstGeom prst="rect">
+                      <a:avLst/>
+                    </a:prstGeom>
+                    <a:noFill/>
+                    <a:ln>
+                      <a:noFill/>
+                    </a:ln>
+                    <a:extLst>
+                      <a:ext uri="{53640926-AAD7-44D8-BBD7-CCE9431645EC}">
+                        <a14:shadowObscured xmlns:a14="http://schemas.microsoft.com/office/drawing/2010/main"/>
+                      </a:ext>
+                    </a:extLst>
+                  </pic:spPr>
+                </pic:pic>
+              </a:graphicData>
+            </a:graphic>
+            <wp14:sizeRelH relativeFrom="page">
+              <wp14:pctWidth>0</wp14:pctWidth>
+            </wp14:sizeRelH>
+            <wp14:sizeRelV relativeFrom="page">
+              <wp14:pctHeight>0</wp14:pctHeight>
+            </wp14:sizeRelV>
+          </wp:anchor>
+        </w:drawing>
+      </w:r>
+      <w:r>
+        <w:rPr>
           <w:rFonts w:ascii="Arial" w:hAnsi="Arial" w:cs="Arial"/>
           <w:b/>
           <w:color w:val="auto"/>
@@ -15943,7 +16664,7 @@
         </w:rPr>
         <w:t xml:space="preserve"> </w:t>
       </w:r>
-      <w:bookmarkStart w:id="57" w:name="_Toc468480572"/>
+      <w:bookmarkStart w:id="57" w:name="_Toc468481241"/>
       <w:r>
         <w:rPr>
           <w:rFonts w:ascii="Arial" w:hAnsi="Arial" w:cs="Arial"/>
@@ -15955,6 +16676,186 @@
         <w:t>Interaction Diagram</w:t>
       </w:r>
       <w:bookmarkEnd w:id="57"/>
+      <w:r>
+        <w:rPr>
+          <w:rFonts w:ascii="Arial" w:hAnsi="Arial" w:cs="Arial"/>
+          <w:b/>
+          <w:color w:val="auto"/>
+          <w:sz w:val="24"/>
+          <w:szCs w:val="24"/>
+        </w:rPr>
+        <w:br/>
+      </w:r>
+      <w:r>
+        <w:rPr>
+          <w:rFonts w:ascii="Arial" w:hAnsi="Arial" w:cs="Arial"/>
+          <w:b/>
+          <w:color w:val="auto"/>
+          <w:sz w:val="24"/>
+          <w:szCs w:val="24"/>
+        </w:rPr>
+        <w:br/>
+      </w:r>
+      <w:r>
+        <w:rPr>
+          <w:rFonts w:ascii="Arial" w:hAnsi="Arial" w:cs="Arial"/>
+          <w:b/>
+          <w:color w:val="auto"/>
+          <w:sz w:val="24"/>
+          <w:szCs w:val="24"/>
+        </w:rPr>
+        <w:br/>
+      </w:r>
+      <w:r>
+        <w:rPr>
+          <w:rFonts w:ascii="Arial" w:hAnsi="Arial" w:cs="Arial"/>
+          <w:b/>
+          <w:color w:val="auto"/>
+          <w:sz w:val="24"/>
+          <w:szCs w:val="24"/>
+        </w:rPr>
+        <w:br/>
+      </w:r>
+      <w:r>
+        <w:rPr>
+          <w:rFonts w:ascii="Arial" w:hAnsi="Arial" w:cs="Arial"/>
+          <w:b/>
+          <w:color w:val="auto"/>
+          <w:sz w:val="24"/>
+          <w:szCs w:val="24"/>
+        </w:rPr>
+        <w:br/>
+      </w:r>
+      <w:r>
+        <w:rPr>
+          <w:rFonts w:ascii="Arial" w:hAnsi="Arial" w:cs="Arial"/>
+          <w:b/>
+          <w:color w:val="auto"/>
+          <w:sz w:val="24"/>
+          <w:szCs w:val="24"/>
+        </w:rPr>
+        <w:br/>
+      </w:r>
+      <w:r>
+        <w:rPr>
+          <w:rFonts w:ascii="Arial" w:hAnsi="Arial" w:cs="Arial"/>
+          <w:b/>
+          <w:color w:val="auto"/>
+          <w:sz w:val="24"/>
+          <w:szCs w:val="24"/>
+        </w:rPr>
+        <w:br/>
+      </w:r>
+      <w:r>
+        <w:rPr>
+          <w:rFonts w:ascii="Arial" w:hAnsi="Arial" w:cs="Arial"/>
+          <w:b/>
+          <w:color w:val="auto"/>
+          <w:sz w:val="24"/>
+          <w:szCs w:val="24"/>
+        </w:rPr>
+        <w:br/>
+      </w:r>
+      <w:r>
+        <w:rPr>
+          <w:rFonts w:ascii="Arial" w:hAnsi="Arial" w:cs="Arial"/>
+          <w:b/>
+          <w:color w:val="auto"/>
+          <w:sz w:val="24"/>
+          <w:szCs w:val="24"/>
+        </w:rPr>
+        <w:br/>
+      </w:r>
+      <w:r>
+        <w:rPr>
+          <w:rFonts w:ascii="Arial" w:hAnsi="Arial" w:cs="Arial"/>
+          <w:b/>
+          <w:color w:val="auto"/>
+          <w:sz w:val="24"/>
+          <w:szCs w:val="24"/>
+        </w:rPr>
+        <w:br/>
+      </w:r>
+      <w:r>
+        <w:rPr>
+          <w:rFonts w:ascii="Arial" w:hAnsi="Arial" w:cs="Arial"/>
+          <w:b/>
+          <w:color w:val="auto"/>
+          <w:sz w:val="24"/>
+          <w:szCs w:val="24"/>
+        </w:rPr>
+        <w:br/>
+      </w:r>
+      <w:r>
+        <w:rPr>
+          <w:rFonts w:ascii="Arial" w:hAnsi="Arial" w:cs="Arial"/>
+          <w:b/>
+          <w:color w:val="auto"/>
+          <w:sz w:val="24"/>
+          <w:szCs w:val="24"/>
+        </w:rPr>
+        <w:br/>
+      </w:r>
+      <w:r>
+        <w:rPr>
+          <w:rFonts w:ascii="Arial" w:hAnsi="Arial" w:cs="Arial"/>
+          <w:b/>
+          <w:color w:val="auto"/>
+          <w:sz w:val="24"/>
+          <w:szCs w:val="24"/>
+        </w:rPr>
+        <w:br/>
+      </w:r>
+      <w:r>
+        <w:rPr>
+          <w:rFonts w:ascii="Arial" w:hAnsi="Arial" w:cs="Arial"/>
+          <w:b/>
+          <w:color w:val="auto"/>
+          <w:sz w:val="24"/>
+          <w:szCs w:val="24"/>
+        </w:rPr>
+        <w:br/>
+      </w:r>
+      <w:r>
+        <w:rPr>
+          <w:rFonts w:ascii="Arial" w:hAnsi="Arial" w:cs="Arial"/>
+          <w:b/>
+          <w:color w:val="auto"/>
+          <w:sz w:val="24"/>
+          <w:szCs w:val="24"/>
+        </w:rPr>
+        <w:br/>
+      </w:r>
+      <w:r>
+        <w:rPr>
+          <w:rFonts w:ascii="Arial" w:hAnsi="Arial" w:cs="Arial"/>
+          <w:b/>
+          <w:color w:val="auto"/>
+          <w:sz w:val="24"/>
+          <w:szCs w:val="24"/>
+        </w:rPr>
+        <w:br/>
+      </w:r>
+      <w:r>
+        <w:rPr>
+          <w:rFonts w:ascii="Arial" w:hAnsi="Arial" w:cs="Arial"/>
+          <w:b/>
+          <w:color w:val="auto"/>
+          <w:sz w:val="24"/>
+          <w:szCs w:val="24"/>
+        </w:rPr>
+        <w:br/>
+      </w:r>
+      <w:r>
+        <w:rPr>
+          <w:rFonts w:ascii="Arial" w:hAnsi="Arial" w:cs="Arial"/>
+          <w:b/>
+          <w:color w:val="auto"/>
+          <w:sz w:val="24"/>
+          <w:szCs w:val="24"/>
+        </w:rPr>
+        <w:br/>
+      </w:r>
     </w:p>
     <w:p>
       <w:pPr>
@@ -15983,7 +16884,7 @@
         </w:rPr>
         <w:t xml:space="preserve"> </w:t>
       </w:r>
-      <w:bookmarkStart w:id="58" w:name="_Toc468480573"/>
+      <w:bookmarkStart w:id="58" w:name="_Toc468481242"/>
       <w:r>
         <w:rPr>
           <w:rFonts w:ascii="Arial" w:hAnsi="Arial" w:cs="Arial"/>
@@ -15995,6 +16896,101 @@
         <w:t>Context Flow Diagram</w:t>
       </w:r>
       <w:bookmarkEnd w:id="58"/>
+    </w:p>
+    <w:p>
+      <w:pPr>
+        <w:rPr>
+          <w:rFonts w:eastAsiaTheme="majorEastAsia"/>
+        </w:rPr>
+      </w:pPr>
+      <w:r>
+        <w:rPr>
+          <w:noProof/>
+          <w:lang w:val="en-PH" w:eastAsia="en-PH"/>
+        </w:rPr>
+        <w:drawing>
+          <wp:anchor distT="0" distB="0" distL="114300" distR="114300" simplePos="0" relativeHeight="251698176" behindDoc="0" locked="0" layoutInCell="1" allowOverlap="1" wp14:anchorId="713373DF" wp14:editId="5DF132BD">
+            <wp:simplePos x="0" y="0"/>
+            <wp:positionH relativeFrom="margin">
+              <wp:posOffset>929030</wp:posOffset>
+            </wp:positionH>
+            <wp:positionV relativeFrom="paragraph">
+              <wp:posOffset>140918</wp:posOffset>
+            </wp:positionV>
+            <wp:extent cx="5010716" cy="1506931"/>
+            <wp:effectExtent l="0" t="0" r="0" b="0"/>
+            <wp:wrapNone/>
+            <wp:docPr id="36" name="Picture 36" descr="Context%20diagram_zps8u3oienm.png"/>
+            <wp:cNvGraphicFramePr>
+              <a:graphicFrameLocks xmlns:a="http://schemas.openxmlformats.org/drawingml/2006/main" noChangeAspect="1"/>
+            </wp:cNvGraphicFramePr>
+            <a:graphic xmlns:a="http://schemas.openxmlformats.org/drawingml/2006/main">
+              <a:graphicData uri="http://schemas.openxmlformats.org/drawingml/2006/picture">
+                <pic:pic xmlns:pic="http://schemas.openxmlformats.org/drawingml/2006/picture">
+                  <pic:nvPicPr>
+                    <pic:cNvPr id="0" name="Picture 13" descr="Context%20diagram_zps8u3oienm.png"/>
+                    <pic:cNvPicPr>
+                      <a:picLocks noChangeAspect="1" noChangeArrowheads="1"/>
+                    </pic:cNvPicPr>
+                  </pic:nvPicPr>
+                  <pic:blipFill rotWithShape="1">
+                    <a:blip r:embed="rId42">
+                      <a:extLst>
+                        <a:ext uri="{28A0092B-C50C-407E-A947-70E740481C1C}">
+                          <a14:useLocalDpi xmlns:a14="http://schemas.microsoft.com/office/drawing/2010/main" val="0"/>
+                        </a:ext>
+                      </a:extLst>
+                    </a:blip>
+                    <a:srcRect l="3693" t="9033" r="4224" b="14552"/>
+                    <a:stretch/>
+                  </pic:blipFill>
+                  <pic:spPr bwMode="auto">
+                    <a:xfrm>
+                      <a:off x="0" y="0"/>
+                      <a:ext cx="5036009" cy="1514538"/>
+                    </a:xfrm>
+                    <a:prstGeom prst="rect">
+                      <a:avLst/>
+                    </a:prstGeom>
+                    <a:noFill/>
+                    <a:ln>
+                      <a:noFill/>
+                    </a:ln>
+                    <a:extLst>
+                      <a:ext uri="{53640926-AAD7-44D8-BBD7-CCE9431645EC}">
+                        <a14:shadowObscured xmlns:a14="http://schemas.microsoft.com/office/drawing/2010/main"/>
+                      </a:ext>
+                    </a:extLst>
+                  </pic:spPr>
+                </pic:pic>
+              </a:graphicData>
+            </a:graphic>
+            <wp14:sizeRelH relativeFrom="page">
+              <wp14:pctWidth>0</wp14:pctWidth>
+            </wp14:sizeRelH>
+            <wp14:sizeRelV relativeFrom="page">
+              <wp14:pctHeight>0</wp14:pctHeight>
+            </wp14:sizeRelV>
+          </wp:anchor>
+        </w:drawing>
+      </w:r>
+      <w:r>
+        <w:br w:type="page"/>
+      </w:r>
+    </w:p>
+    <w:p>
+      <w:pPr>
+        <w:pStyle w:val="Heading2"/>
+        <w:spacing w:line="340" w:lineRule="atLeast"/>
+        <w:ind w:left="1797"/>
+        <w:rPr>
+          <w:rFonts w:ascii="Arial" w:hAnsi="Arial" w:cs="Arial"/>
+          <w:b/>
+          <w:color w:val="auto"/>
+          <w:sz w:val="24"/>
+          <w:szCs w:val="24"/>
+        </w:rPr>
+      </w:pPr>
     </w:p>
     <w:p>
       <w:pPr>
@@ -16023,7 +17019,7 @@
         </w:rPr>
         <w:t xml:space="preserve"> </w:t>
       </w:r>
-      <w:bookmarkStart w:id="59" w:name="_Toc468480574"/>
+      <w:bookmarkStart w:id="59" w:name="_Toc468481243"/>
       <w:r>
         <w:rPr>
           <w:rFonts w:ascii="Arial" w:hAnsi="Arial" w:cs="Arial"/>
@@ -16035,6 +17031,31 @@
         <w:t>Data Flow Diagram – Level 0</w:t>
       </w:r>
       <w:bookmarkEnd w:id="59"/>
+    </w:p>
+    <w:p>
+      <w:pPr>
+        <w:rPr>
+          <w:rFonts w:eastAsiaTheme="majorEastAsia"/>
+        </w:rPr>
+      </w:pPr>
+      <w:r>
+        <w:br w:type="page"/>
+      </w:r>
+    </w:p>
+    <w:p>
+      <w:pPr>
+        <w:pStyle w:val="Heading2"/>
+        <w:spacing w:line="340" w:lineRule="atLeast"/>
+        <w:rPr>
+          <w:rFonts w:ascii="Arial" w:hAnsi="Arial" w:cs="Arial"/>
+          <w:b/>
+          <w:color w:val="auto"/>
+          <w:sz w:val="24"/>
+          <w:szCs w:val="24"/>
+        </w:rPr>
+      </w:pPr>
+      <w:bookmarkStart w:id="60" w:name="_GoBack"/>
+      <w:bookmarkEnd w:id="60"/>
     </w:p>
     <w:p>
       <w:pPr>
@@ -16063,28 +17084,18 @@
         </w:rPr>
         <w:t xml:space="preserve"> </w:t>
       </w:r>
-      <w:bookmarkStart w:id="60" w:name="_Toc468480575"/>
-      <w:r>
-        <w:rPr>
-          <w:rFonts w:ascii="Arial" w:hAnsi="Arial" w:cs="Arial"/>
-          <w:b/>
-          <w:color w:val="auto"/>
-          <w:sz w:val="24"/>
-          <w:szCs w:val="24"/>
-        </w:rPr>
-        <w:t>Data Flow Diagram – Level</w:t>
-      </w:r>
-      <w:r>
-        <w:rPr>
-          <w:rFonts w:ascii="Arial" w:hAnsi="Arial" w:cs="Arial"/>
-          <w:b/>
-          <w:color w:val="auto"/>
-          <w:sz w:val="24"/>
-          <w:szCs w:val="24"/>
-        </w:rPr>
-        <w:t xml:space="preserve"> 1 – Create Requirement</w:t>
-      </w:r>
-      <w:bookmarkEnd w:id="60"/>
+      <w:bookmarkStart w:id="61" w:name="_Toc468481244"/>
+      <w:r>
+        <w:rPr>
+          <w:rFonts w:ascii="Arial" w:hAnsi="Arial" w:cs="Arial"/>
+          <w:b/>
+          <w:color w:val="auto"/>
+          <w:sz w:val="24"/>
+          <w:szCs w:val="24"/>
+        </w:rPr>
+        <w:t>Data Flow Diagram – Level 1 – Create Requirement</w:t>
+      </w:r>
+      <w:bookmarkEnd w:id="61"/>
     </w:p>
     <w:p>
       <w:pPr>
@@ -16113,28 +17124,18 @@
         </w:rPr>
         <w:t xml:space="preserve"> </w:t>
       </w:r>
-      <w:bookmarkStart w:id="61" w:name="_Toc468480576"/>
-      <w:r>
-        <w:rPr>
-          <w:rFonts w:ascii="Arial" w:hAnsi="Arial" w:cs="Arial"/>
-          <w:b/>
-          <w:color w:val="auto"/>
-          <w:sz w:val="24"/>
-          <w:szCs w:val="24"/>
-        </w:rPr>
-        <w:t>Data Flow Diagram – Level 1 –</w:t>
-      </w:r>
-      <w:r>
-        <w:rPr>
-          <w:rFonts w:ascii="Arial" w:hAnsi="Arial" w:cs="Arial"/>
-          <w:b/>
-          <w:color w:val="auto"/>
-          <w:sz w:val="24"/>
-          <w:szCs w:val="24"/>
-        </w:rPr>
-        <w:t xml:space="preserve"> Update Student Grade</w:t>
-      </w:r>
-      <w:bookmarkEnd w:id="61"/>
+      <w:bookmarkStart w:id="62" w:name="_Toc468481245"/>
+      <w:r>
+        <w:rPr>
+          <w:rFonts w:ascii="Arial" w:hAnsi="Arial" w:cs="Arial"/>
+          <w:b/>
+          <w:color w:val="auto"/>
+          <w:sz w:val="24"/>
+          <w:szCs w:val="24"/>
+        </w:rPr>
+        <w:t>Data Flow Diagram – Level 1 – Update Student Grade</w:t>
+      </w:r>
+      <w:bookmarkEnd w:id="62"/>
     </w:p>
     <w:p>
       <w:pPr>
@@ -16163,28 +17164,18 @@
         </w:rPr>
         <w:t xml:space="preserve"> </w:t>
       </w:r>
-      <w:bookmarkStart w:id="62" w:name="_Toc468480577"/>
-      <w:r>
-        <w:rPr>
-          <w:rFonts w:ascii="Arial" w:hAnsi="Arial" w:cs="Arial"/>
-          <w:b/>
-          <w:color w:val="auto"/>
-          <w:sz w:val="24"/>
-          <w:szCs w:val="24"/>
-        </w:rPr>
-        <w:t>Data Flow Diagram – Level 1 –</w:t>
-      </w:r>
-      <w:r>
-        <w:rPr>
-          <w:rFonts w:ascii="Arial" w:hAnsi="Arial" w:cs="Arial"/>
-          <w:b/>
-          <w:color w:val="auto"/>
-          <w:sz w:val="24"/>
-          <w:szCs w:val="24"/>
-        </w:rPr>
-        <w:t xml:space="preserve"> Update Student Profile</w:t>
-      </w:r>
-      <w:bookmarkEnd w:id="62"/>
+      <w:bookmarkStart w:id="63" w:name="_Toc468481246"/>
+      <w:r>
+        <w:rPr>
+          <w:rFonts w:ascii="Arial" w:hAnsi="Arial" w:cs="Arial"/>
+          <w:b/>
+          <w:color w:val="auto"/>
+          <w:sz w:val="24"/>
+          <w:szCs w:val="24"/>
+        </w:rPr>
+        <w:t>Data Flow Diagram – Level 1 – Update Student Profile</w:t>
+      </w:r>
+      <w:bookmarkEnd w:id="63"/>
     </w:p>
     <w:p>
       <w:pPr>
@@ -16213,7 +17204,7 @@
         </w:rPr>
         <w:t xml:space="preserve"> </w:t>
       </w:r>
-      <w:bookmarkStart w:id="63" w:name="_Toc468480578"/>
+      <w:bookmarkStart w:id="64" w:name="_Toc468481247"/>
       <w:r>
         <w:rPr>
           <w:rFonts w:ascii="Arial" w:hAnsi="Arial" w:cs="Arial"/>
@@ -16224,7 +17215,7 @@
         </w:rPr>
         <w:t>Entity Relationship Diagram</w:t>
       </w:r>
-      <w:bookmarkEnd w:id="63"/>
+      <w:bookmarkEnd w:id="64"/>
     </w:p>
     <w:p>
       <w:pPr>
@@ -16253,7 +17244,7 @@
         </w:rPr>
         <w:t xml:space="preserve"> </w:t>
       </w:r>
-      <w:bookmarkStart w:id="64" w:name="_Toc468480579"/>
+      <w:bookmarkStart w:id="65" w:name="_Toc468481248"/>
       <w:r>
         <w:rPr>
           <w:rFonts w:ascii="Arial" w:hAnsi="Arial" w:cs="Arial"/>
@@ -16264,7 +17255,7 @@
         </w:rPr>
         <w:t>Data Dictionary</w:t>
       </w:r>
-      <w:bookmarkEnd w:id="64"/>
+      <w:bookmarkEnd w:id="65"/>
     </w:p>
     <w:p>
       <w:pPr>
@@ -16293,7 +17284,7 @@
         </w:rPr>
         <w:t xml:space="preserve"> </w:t>
       </w:r>
-      <w:bookmarkStart w:id="65" w:name="_Toc468480580"/>
+      <w:bookmarkStart w:id="66" w:name="_Toc468481249"/>
       <w:r>
         <w:rPr>
           <w:rFonts w:ascii="Arial" w:hAnsi="Arial" w:cs="Arial"/>
@@ -16304,7 +17295,7 @@
         </w:rPr>
         <w:t>Gantt Chart</w:t>
       </w:r>
-      <w:bookmarkEnd w:id="65"/>
+      <w:bookmarkEnd w:id="66"/>
     </w:p>
     <w:p>
       <w:pPr>
@@ -16333,7 +17324,7 @@
         </w:rPr>
         <w:t xml:space="preserve"> </w:t>
       </w:r>
-      <w:bookmarkStart w:id="66" w:name="_Toc468480581"/>
+      <w:bookmarkStart w:id="67" w:name="_Toc468481250"/>
       <w:r>
         <w:rPr>
           <w:rFonts w:ascii="Arial" w:hAnsi="Arial" w:cs="Arial"/>
@@ -16344,7 +17335,7 @@
         </w:rPr>
         <w:t>WBS</w:t>
       </w:r>
-      <w:bookmarkEnd w:id="66"/>
+      <w:bookmarkEnd w:id="67"/>
     </w:p>
     <w:p>
       <w:pPr>
@@ -16373,7 +17364,7 @@
         </w:rPr>
         <w:t xml:space="preserve"> </w:t>
       </w:r>
-      <w:bookmarkStart w:id="67" w:name="_Toc468480582"/>
+      <w:bookmarkStart w:id="68" w:name="_Toc468481251"/>
       <w:r>
         <w:rPr>
           <w:rFonts w:ascii="Arial" w:hAnsi="Arial" w:cs="Arial"/>
@@ -16384,7 +17375,7 @@
         </w:rPr>
         <w:t>Activity List</w:t>
       </w:r>
-      <w:bookmarkEnd w:id="67"/>
+      <w:bookmarkEnd w:id="68"/>
     </w:p>
     <w:p>
       <w:pPr>
@@ -16413,7 +17404,7 @@
         </w:rPr>
         <w:t xml:space="preserve"> </w:t>
       </w:r>
-      <w:bookmarkStart w:id="68" w:name="_Toc468480583"/>
+      <w:bookmarkStart w:id="69" w:name="_Toc468481252"/>
       <w:r>
         <w:rPr>
           <w:rFonts w:ascii="Arial" w:hAnsi="Arial" w:cs="Arial"/>
@@ -16424,7 +17415,7 @@
         </w:rPr>
         <w:t>Project Vision and Scope</w:t>
       </w:r>
-      <w:bookmarkEnd w:id="68"/>
+      <w:bookmarkEnd w:id="69"/>
     </w:p>
     <w:p>
       <w:pPr>
@@ -16453,7 +17444,7 @@
         </w:rPr>
         <w:t xml:space="preserve"> </w:t>
       </w:r>
-      <w:bookmarkStart w:id="69" w:name="_Toc468480584"/>
+      <w:bookmarkStart w:id="70" w:name="_Toc468481253"/>
       <w:r>
         <w:rPr>
           <w:rFonts w:ascii="Arial" w:hAnsi="Arial" w:cs="Arial"/>
@@ -16464,7 +17455,7 @@
         </w:rPr>
         <w:t>Statement of Work</w:t>
       </w:r>
-      <w:bookmarkEnd w:id="69"/>
+      <w:bookmarkEnd w:id="70"/>
     </w:p>
     <w:p>
       <w:pPr>
@@ -16493,7 +17484,7 @@
         </w:rPr>
         <w:t xml:space="preserve"> </w:t>
       </w:r>
-      <w:bookmarkStart w:id="70" w:name="_Toc468480585"/>
+      <w:bookmarkStart w:id="71" w:name="_Toc468481254"/>
       <w:r>
         <w:rPr>
           <w:rFonts w:ascii="Arial" w:hAnsi="Arial" w:cs="Arial"/>
@@ -16504,7 +17495,7 @@
         </w:rPr>
         <w:t>Software Requirement Specification</w:t>
       </w:r>
-      <w:bookmarkEnd w:id="70"/>
+      <w:bookmarkEnd w:id="71"/>
     </w:p>
     <w:p>
       <w:pPr>
@@ -16533,7 +17524,7 @@
         </w:rPr>
         <w:t xml:space="preserve"> </w:t>
       </w:r>
-      <w:bookmarkStart w:id="71" w:name="_Toc468480586"/>
+      <w:bookmarkStart w:id="72" w:name="_Toc468481255"/>
       <w:r>
         <w:rPr>
           <w:rFonts w:ascii="Arial" w:hAnsi="Arial" w:cs="Arial"/>
@@ -16544,7 +17535,7 @@
         </w:rPr>
         <w:t>Change Management Plan</w:t>
       </w:r>
-      <w:bookmarkEnd w:id="71"/>
+      <w:bookmarkEnd w:id="72"/>
     </w:p>
     <w:p>
       <w:pPr>
@@ -16573,7 +17564,7 @@
         </w:rPr>
         <w:t xml:space="preserve"> </w:t>
       </w:r>
-      <w:bookmarkStart w:id="72" w:name="_Toc468480587"/>
+      <w:bookmarkStart w:id="73" w:name="_Toc468481256"/>
       <w:r>
         <w:rPr>
           <w:rFonts w:ascii="Arial" w:hAnsi="Arial" w:cs="Arial"/>
@@ -16584,7 +17575,7 @@
         </w:rPr>
         <w:t>Quality Plan</w:t>
       </w:r>
-      <w:bookmarkEnd w:id="72"/>
+      <w:bookmarkEnd w:id="73"/>
     </w:p>
     <w:p/>
     <w:p/>
@@ -16631,7 +17622,7 @@
           <w:szCs w:val="24"/>
         </w:rPr>
       </w:pPr>
-      <w:bookmarkStart w:id="73" w:name="_Toc468480588"/>
+      <w:bookmarkStart w:id="74" w:name="_Toc468481257"/>
       <w:r>
         <w:rPr>
           <w:rFonts w:ascii="Arial" w:hAnsi="Arial" w:cs="Arial"/>
@@ -16642,7 +17633,7 @@
         </w:rPr>
         <w:t>Users Guide</w:t>
       </w:r>
-      <w:bookmarkEnd w:id="73"/>
+      <w:bookmarkEnd w:id="74"/>
     </w:p>
     <w:p>
       <w:pPr>
@@ -16659,7 +17650,7 @@
           <w:szCs w:val="24"/>
         </w:rPr>
       </w:pPr>
-      <w:bookmarkStart w:id="74" w:name="_Toc468480589"/>
+      <w:bookmarkStart w:id="75" w:name="_Toc468481258"/>
       <w:r>
         <w:rPr>
           <w:rFonts w:ascii="Arial" w:hAnsi="Arial" w:cs="Arial"/>
@@ -16670,7 +17661,7 @@
         </w:rPr>
         <w:t>Process/Data/Information Flow</w:t>
       </w:r>
-      <w:bookmarkEnd w:id="74"/>
+      <w:bookmarkEnd w:id="75"/>
     </w:p>
     <w:p>
       <w:pPr>
@@ -16687,7 +17678,7 @@
           <w:szCs w:val="24"/>
         </w:rPr>
       </w:pPr>
-      <w:bookmarkStart w:id="75" w:name="_Toc468480590"/>
+      <w:bookmarkStart w:id="76" w:name="_Toc468481259"/>
       <w:r>
         <w:rPr>
           <w:rFonts w:ascii="Arial" w:hAnsi="Arial" w:cs="Arial"/>
@@ -16698,7 +17689,7 @@
         </w:rPr>
         <w:t>Screen Layouts</w:t>
       </w:r>
-      <w:bookmarkEnd w:id="75"/>
+      <w:bookmarkEnd w:id="76"/>
     </w:p>
     <w:p>
       <w:pPr>
@@ -16715,7 +17706,7 @@
           <w:szCs w:val="24"/>
         </w:rPr>
       </w:pPr>
-      <w:bookmarkStart w:id="76" w:name="_Toc468480591"/>
+      <w:bookmarkStart w:id="77" w:name="_Toc468481260"/>
       <w:r>
         <w:rPr>
           <w:rFonts w:ascii="Arial" w:hAnsi="Arial" w:cs="Arial"/>
@@ -16726,7 +17717,7 @@
         </w:rPr>
         <w:t>Test Results</w:t>
       </w:r>
-      <w:bookmarkEnd w:id="76"/>
+      <w:bookmarkEnd w:id="77"/>
     </w:p>
     <w:p>
       <w:pPr>
@@ -16743,7 +17734,7 @@
           <w:szCs w:val="24"/>
         </w:rPr>
       </w:pPr>
-      <w:bookmarkStart w:id="77" w:name="_Toc468480592"/>
+      <w:bookmarkStart w:id="78" w:name="_Toc468481261"/>
       <w:r>
         <w:rPr>
           <w:rFonts w:ascii="Arial" w:hAnsi="Arial" w:cs="Arial"/>
@@ -16754,7 +17745,7 @@
         </w:rPr>
         <w:t>Sample Generated Outputs</w:t>
       </w:r>
-      <w:bookmarkEnd w:id="77"/>
+      <w:bookmarkEnd w:id="78"/>
     </w:p>
     <w:p>
       <w:pPr>
@@ -16771,7 +17762,7 @@
           <w:szCs w:val="24"/>
         </w:rPr>
       </w:pPr>
-      <w:bookmarkStart w:id="78" w:name="_Toc468480593"/>
+      <w:bookmarkStart w:id="79" w:name="_Toc468481262"/>
       <w:r>
         <w:rPr>
           <w:rFonts w:ascii="Arial" w:hAnsi="Arial" w:cs="Arial"/>
@@ -16782,7 +17773,7 @@
         </w:rPr>
         <w:t>Pictures showcasing the data gathering, investigation done</w:t>
       </w:r>
-      <w:bookmarkEnd w:id="78"/>
+      <w:bookmarkEnd w:id="79"/>
     </w:p>
     <w:p>
       <w:pPr>
@@ -16819,7 +17810,7 @@
           <w:szCs w:val="24"/>
         </w:rPr>
       </w:pPr>
-      <w:bookmarkStart w:id="79" w:name="_Toc468480594"/>
+      <w:bookmarkStart w:id="80" w:name="_Toc468481263"/>
       <w:r>
         <w:rPr>
           <w:rFonts w:ascii="Arial" w:hAnsi="Arial" w:cs="Arial"/>
@@ -16831,12 +17822,10 @@
         <w:lastRenderedPageBreak/>
         <w:t>One-Page Curriculum</w:t>
       </w:r>
-      <w:bookmarkStart w:id="80" w:name="_GoBack"/>
-      <w:bookmarkEnd w:id="79"/>
       <w:bookmarkEnd w:id="80"/>
     </w:p>
     <w:sectPr>
-      <w:headerReference w:type="default" r:id="rId36"/>
+      <w:headerReference w:type="default" r:id="rId43"/>
       <w:pgSz w:w="12240" w:h="15840"/>
       <w:pgMar w:top="1440" w:right="1440" w:bottom="1440" w:left="1440" w:header="720" w:footer="720" w:gutter="0"/>
       <w:pgNumType w:start="1" w:chapStyle="1"/>
@@ -16919,7 +17908,7 @@
           <w:rPr>
             <w:noProof/>
           </w:rPr>
-          <w:t>33</w:t>
+          <w:t>37</w:t>
         </w:r>
         <w:r>
           <w:rPr>
@@ -20380,7 +21369,7 @@
 </file>
 
 <file path=customXml/itemProps1.xml><?xml version="1.0" encoding="utf-8"?>
-<ds:datastoreItem xmlns:ds="http://schemas.openxmlformats.org/officeDocument/2006/customXml" ds:itemID="{64C687CB-C0AA-4C19-8356-C45918F57AC5}">
+<ds:datastoreItem xmlns:ds="http://schemas.openxmlformats.org/officeDocument/2006/customXml" ds:itemID="{A2B20E6B-A05D-476A-B3C4-5F03926D1F13}">
   <ds:schemaRefs>
     <ds:schemaRef ds:uri="http://schemas.openxmlformats.org/officeDocument/2006/bibliography"/>
   </ds:schemaRefs>

</xml_diff>